<commit_message>
Update CMPG323 Project 2 - CloudScraps.docx
</commit_message>
<xml_diff>
--- a/CMPG323 Project 2 - CloudScraps.docx
+++ b/CMPG323 Project 2 - CloudScraps.docx
@@ -1,6 +1,6 @@
 
 <file path=word/document.xml><?xml version="1.0" encoding="utf-8"?>
-<w:document xmlns:wpc="http://schemas.microsoft.com/office/word/2010/wordprocessingCanvas" xmlns:cx="http://schemas.microsoft.com/office/drawing/2014/chartex" xmlns:cx1="http://schemas.microsoft.com/office/drawing/2015/9/8/chartex" xmlns:cx2="http://schemas.microsoft.com/office/drawing/2015/10/21/chartex" xmlns:cx3="http://schemas.microsoft.com/office/drawing/2016/5/9/chartex" xmlns:cx4="http://schemas.microsoft.com/office/drawing/2016/5/10/chartex" xmlns:cx5="http://schemas.microsoft.com/office/drawing/2016/5/11/chartex" xmlns:cx6="http://schemas.microsoft.com/office/drawing/2016/5/12/chartex" xmlns:cx7="http://schemas.microsoft.com/office/drawing/2016/5/13/chartex" xmlns:cx8="http://schemas.microsoft.com/office/drawing/2016/5/14/chartex" xmlns:mc="http://schemas.openxmlformats.org/markup-compatibility/2006" xmlns:aink="http://schemas.microsoft.com/office/drawing/2016/ink" xmlns:am3d="http://schemas.microsoft.com/office/drawing/2017/model3d" xmlns:o="urn:schemas-microsoft-com:office:office" xmlns:r="http://schemas.openxmlformats.org/officeDocument/2006/relationships" xmlns:m="http://schemas.openxmlformats.org/officeDocument/2006/math" xmlns:v="urn:schemas-microsoft-com:vml" xmlns:wp14="http://schemas.microsoft.com/office/word/2010/wordprocessingDrawing" xmlns:wp="http://schemas.openxmlformats.org/drawingml/2006/wordprocessingDrawing" xmlns:w10="urn:schemas-microsoft-com:office:word" xmlns:w="http://schemas.openxmlformats.org/wordprocessingml/2006/main" xmlns:w14="http://schemas.microsoft.com/office/word/2010/wordml" xmlns:w15="http://schemas.microsoft.com/office/word/2012/wordml" xmlns:w16cex="http://schemas.microsoft.com/office/word/2018/wordml/cex" xmlns:w16cid="http://schemas.microsoft.com/office/word/2016/wordml/cid" xmlns:w16="http://schemas.microsoft.com/office/word/2018/wordml" xmlns:w16sdtdh="http://schemas.microsoft.com/office/word/2020/wordml/sdtdatahash" xmlns:w16se="http://schemas.microsoft.com/office/word/2015/wordml/symex" xmlns:wpg="http://schemas.microsoft.com/office/word/2010/wordprocessingGroup" xmlns:wpi="http://schemas.microsoft.com/office/word/2010/wordprocessingInk" xmlns:wne="http://schemas.microsoft.com/office/word/2006/wordml" xmlns:wps="http://schemas.microsoft.com/office/word/2010/wordprocessingShape" mc:Ignorable="w14 w15 w16se w16cid w16 w16cex w16sdtdh wp14">
+<w:document xmlns:wpc="http://schemas.microsoft.com/office/word/2010/wordprocessingCanvas" xmlns:cx="http://schemas.microsoft.com/office/drawing/2014/chartex" xmlns:cx1="http://schemas.microsoft.com/office/drawing/2015/9/8/chartex" xmlns:cx2="http://schemas.microsoft.com/office/drawing/2015/10/21/chartex" xmlns:cx3="http://schemas.microsoft.com/office/drawing/2016/5/9/chartex" xmlns:cx4="http://schemas.microsoft.com/office/drawing/2016/5/10/chartex" xmlns:cx5="http://schemas.microsoft.com/office/drawing/2016/5/11/chartex" xmlns:cx6="http://schemas.microsoft.com/office/drawing/2016/5/12/chartex" xmlns:cx7="http://schemas.microsoft.com/office/drawing/2016/5/13/chartex" xmlns:cx8="http://schemas.microsoft.com/office/drawing/2016/5/14/chartex" xmlns:mc="http://schemas.openxmlformats.org/markup-compatibility/2006" xmlns:aink="http://schemas.microsoft.com/office/drawing/2016/ink" xmlns:am3d="http://schemas.microsoft.com/office/drawing/2017/model3d" xmlns:o="urn:schemas-microsoft-com:office:office" xmlns:r="http://schemas.openxmlformats.org/officeDocument/2006/relationships" xmlns:m="http://schemas.openxmlformats.org/officeDocument/2006/math" xmlns:v="urn:schemas-microsoft-com:vml" xmlns:wp14="http://schemas.microsoft.com/office/word/2010/wordprocessingDrawing" xmlns:wp="http://schemas.openxmlformats.org/drawingml/2006/wordprocessingDrawing" xmlns:w10="urn:schemas-microsoft-com:office:word" xmlns:w="http://schemas.openxmlformats.org/wordprocessingml/2006/main" xmlns:w14="http://schemas.microsoft.com/office/word/2010/wordml" xmlns:w15="http://schemas.microsoft.com/office/word/2012/wordml" xmlns:w16cex="http://schemas.microsoft.com/office/word/2018/wordml/cex" xmlns:w16cid="http://schemas.microsoft.com/office/word/2016/wordml/cid" xmlns:w16="http://schemas.microsoft.com/office/word/2018/wordml" xmlns:w16se="http://schemas.microsoft.com/office/word/2015/wordml/symex" xmlns:wpg="http://schemas.microsoft.com/office/word/2010/wordprocessingGroup" xmlns:wpi="http://schemas.microsoft.com/office/word/2010/wordprocessingInk" xmlns:wne="http://schemas.microsoft.com/office/word/2006/wordml" xmlns:wps="http://schemas.microsoft.com/office/word/2010/wordprocessingShape" mc:Ignorable="w14 w15 w16se w16cid w16 w16cex wp14">
   <w:body>
     <w:p>
       <w:pPr>
@@ -126,7 +126,6 @@
           <w:lang w:eastAsia="en-GB"/>
         </w:rPr>
       </w:pPr>
-      <w:proofErr w:type="spellStart"/>
       <w:r>
         <w:rPr>
           <w:rFonts w:cs="Arial"/>
@@ -137,9 +136,21 @@
           <w:szCs w:val="36"/>
           <w:lang w:eastAsia="en-GB"/>
         </w:rPr>
-        <w:t>Elrisa</w:t>
+        <w:t>Elrisa Taljaard - 27347885</w:t>
       </w:r>
-      <w:proofErr w:type="spellEnd"/>
+    </w:p>
+    <w:p>
+      <w:pPr>
+        <w:spacing w:after="120" w:line="240" w:lineRule="auto"/>
+        <w:jc w:val="center"/>
+        <w:rPr>
+          <w:rFonts w:ascii="Times New Roman" w:hAnsi="Times New Roman"/>
+          <w:color w:val="000000"/>
+          <w:sz w:val="24"/>
+          <w:szCs w:val="24"/>
+          <w:lang w:eastAsia="en-GB"/>
+        </w:rPr>
+      </w:pPr>
       <w:r>
         <w:rPr>
           <w:rFonts w:cs="Arial"/>
@@ -150,84 +161,7 @@
           <w:szCs w:val="36"/>
           <w:lang w:eastAsia="en-GB"/>
         </w:rPr>
-        <w:t xml:space="preserve"> </w:t>
-      </w:r>
-      <w:proofErr w:type="spellStart"/>
-      <w:r>
-        <w:rPr>
-          <w:rFonts w:cs="Arial"/>
-          <w:b/>
-          <w:bCs/>
-          <w:color w:val="000000"/>
-          <w:sz w:val="36"/>
-          <w:szCs w:val="36"/>
-          <w:lang w:eastAsia="en-GB"/>
-        </w:rPr>
-        <w:t>Taljaard</w:t>
-      </w:r>
-      <w:proofErr w:type="spellEnd"/>
-      <w:r>
-        <w:rPr>
-          <w:rFonts w:cs="Arial"/>
-          <w:b/>
-          <w:bCs/>
-          <w:color w:val="000000"/>
-          <w:sz w:val="36"/>
-          <w:szCs w:val="36"/>
-          <w:lang w:eastAsia="en-GB"/>
-        </w:rPr>
-        <w:t xml:space="preserve"> - 27347885</w:t>
-      </w:r>
-    </w:p>
-    <w:p>
-      <w:pPr>
-        <w:spacing w:after="120" w:line="240" w:lineRule="auto"/>
-        <w:jc w:val="center"/>
-        <w:rPr>
-          <w:rFonts w:ascii="Times New Roman" w:hAnsi="Times New Roman"/>
-          <w:color w:val="000000"/>
-          <w:sz w:val="24"/>
-          <w:szCs w:val="24"/>
-          <w:lang w:eastAsia="en-GB"/>
-        </w:rPr>
-      </w:pPr>
-      <w:r>
-        <w:rPr>
-          <w:rFonts w:cs="Arial"/>
-          <w:b/>
-          <w:bCs/>
-          <w:color w:val="000000"/>
-          <w:sz w:val="36"/>
-          <w:szCs w:val="36"/>
-          <w:lang w:eastAsia="en-GB"/>
-        </w:rPr>
-        <w:t xml:space="preserve">AJG </w:t>
-      </w:r>
-      <w:proofErr w:type="spellStart"/>
-      <w:r>
-        <w:rPr>
-          <w:rFonts w:cs="Arial"/>
-          <w:b/>
-          <w:bCs/>
-          <w:color w:val="000000"/>
-          <w:sz w:val="36"/>
-          <w:szCs w:val="36"/>
-          <w:lang w:eastAsia="en-GB"/>
-        </w:rPr>
-        <w:t>Lesch</w:t>
-      </w:r>
-      <w:proofErr w:type="spellEnd"/>
-      <w:r>
-        <w:rPr>
-          <w:rFonts w:cs="Arial"/>
-          <w:b/>
-          <w:bCs/>
-          <w:color w:val="000000"/>
-          <w:sz w:val="36"/>
-          <w:szCs w:val="36"/>
-          <w:lang w:eastAsia="en-GB"/>
-        </w:rPr>
-        <w:t xml:space="preserve"> - 217133206</w:t>
+        <w:t>AJG Lesch - 217133206</w:t>
       </w:r>
     </w:p>
     <w:p>
@@ -356,29 +290,7 @@
           <w:szCs w:val="32"/>
           <w:lang w:eastAsia="en-GB"/>
         </w:rPr>
-        <w:t xml:space="preserve">Dr JT </w:t>
-      </w:r>
-      <w:proofErr w:type="spellStart"/>
-      <w:r>
-        <w:rPr>
-          <w:rFonts w:cs="Arial"/>
-          <w:color w:val="000000"/>
-          <w:sz w:val="32"/>
-          <w:szCs w:val="32"/>
-          <w:lang w:eastAsia="en-GB"/>
-        </w:rPr>
-        <w:t>Janse</w:t>
-      </w:r>
-      <w:proofErr w:type="spellEnd"/>
-      <w:r>
-        <w:rPr>
-          <w:rFonts w:cs="Arial"/>
-          <w:color w:val="000000"/>
-          <w:sz w:val="32"/>
-          <w:szCs w:val="32"/>
-          <w:lang w:eastAsia="en-GB"/>
-        </w:rPr>
-        <w:t xml:space="preserve"> van Rensburg</w:t>
+        <w:t>Dr JT Janse van Rensburg</w:t>
       </w:r>
     </w:p>
     <w:p>
@@ -412,20 +324,8 @@
           <w:lang w:eastAsia="en-GB"/>
         </w:rPr>
         <w:tab/>
-        <w:t xml:space="preserve">Mr Zander </w:t>
+        <w:t>Mr Zander Boonzaaier</w:t>
       </w:r>
-      <w:proofErr w:type="spellStart"/>
-      <w:r>
-        <w:rPr>
-          <w:rFonts w:cs="Arial"/>
-          <w:color w:val="000000"/>
-          <w:sz w:val="32"/>
-          <w:szCs w:val="32"/>
-          <w:lang w:eastAsia="en-GB"/>
-        </w:rPr>
-        <w:t>Boonzaaier</w:t>
-      </w:r>
-      <w:proofErr w:type="spellEnd"/>
     </w:p>
     <w:p>
       <w:pPr>
@@ -546,92 +446,7 @@
         <w:br w:type="page"/>
       </w:r>
     </w:p>
-    <w:p>
-      <w:pPr>
-        <w:pStyle w:val="TOCHeading"/>
-      </w:pPr>
-      <w:bookmarkStart w:id="10" w:name="_Toc349545908"/>
-      <w:bookmarkStart w:id="11" w:name="_Toc376503764"/>
-      <w:bookmarkStart w:id="12" w:name="_Toc376503832"/>
-      <w:bookmarkStart w:id="13" w:name="_Toc405901934"/>
-      <w:bookmarkStart w:id="14" w:name="_Toc405902489"/>
-      <w:bookmarkStart w:id="15" w:name="_Toc405902942"/>
-      <w:bookmarkStart w:id="16" w:name="_Toc406138754"/>
-      <w:r>
-        <w:lastRenderedPageBreak/>
-        <w:t>Abstract (TOC_Heading)</w:t>
-      </w:r>
-      <w:bookmarkEnd w:id="9"/>
-      <w:bookmarkEnd w:id="10"/>
-      <w:bookmarkEnd w:id="11"/>
-      <w:bookmarkEnd w:id="12"/>
-      <w:bookmarkEnd w:id="13"/>
-      <w:bookmarkEnd w:id="14"/>
-      <w:bookmarkEnd w:id="15"/>
-      <w:bookmarkEnd w:id="16"/>
-    </w:p>
-    <w:p>
-      <w:r>
-        <w:t>And key terms</w:t>
-      </w:r>
-    </w:p>
-    <w:p>
-      <w:pPr>
-        <w:spacing w:after="0" w:line="240" w:lineRule="auto"/>
-        <w:jc w:val="left"/>
-        <w:rPr>
-          <w:b/>
-          <w:sz w:val="28"/>
-        </w:rPr>
-      </w:pPr>
-      <w:r>
-        <w:br w:type="page"/>
-      </w:r>
-    </w:p>
-    <w:p>
-      <w:pPr>
-        <w:pStyle w:val="TOCHeading"/>
-      </w:pPr>
-      <w:bookmarkStart w:id="17" w:name="_Toc373499444"/>
-      <w:bookmarkStart w:id="18" w:name="_Toc379464258"/>
-      <w:bookmarkStart w:id="19" w:name="_Toc406138755"/>
-      <w:r>
-        <w:lastRenderedPageBreak/>
-        <w:t>Opsomming (TOC_Heading)</w:t>
-      </w:r>
-      <w:bookmarkEnd w:id="17"/>
-      <w:bookmarkEnd w:id="18"/>
-      <w:bookmarkEnd w:id="19"/>
-    </w:p>
-    <w:p>
-      <w:proofErr w:type="spellStart"/>
-      <w:r>
-        <w:t>En</w:t>
-      </w:r>
-      <w:proofErr w:type="spellEnd"/>
-      <w:r>
-        <w:t xml:space="preserve"> </w:t>
-      </w:r>
-      <w:proofErr w:type="spellStart"/>
-      <w:r>
-        <w:t>sleutelterme</w:t>
-      </w:r>
-      <w:proofErr w:type="spellEnd"/>
-    </w:p>
-    <w:p>
-      <w:pPr>
-        <w:spacing w:after="0" w:line="240" w:lineRule="auto"/>
-        <w:jc w:val="left"/>
-        <w:rPr>
-          <w:b/>
-          <w:sz w:val="28"/>
-          <w:szCs w:val="24"/>
-        </w:rPr>
-      </w:pPr>
-      <w:r>
-        <w:br w:type="page"/>
-      </w:r>
-    </w:p>
+    <w:bookmarkEnd w:id="9"/>
     <w:p>
       <w:pPr>
         <w:pStyle w:val="Heading0"/>
@@ -952,14 +767,7 @@
             <w:rStyle w:val="Hyperlink"/>
             <w:noProof/>
           </w:rPr>
-          <w:t xml:space="preserve">…or Name of Chapter </w:t>
-        </w:r>
-        <w:r>
-          <w:rPr>
-            <w:rStyle w:val="Hyperlink"/>
-            <w:noProof/>
-          </w:rPr>
-          <w:t>(TOC_HEADING)</w:t>
+          <w:t>…or Name of Chapter (TOC_HEADING)</w:t>
         </w:r>
         <w:r>
           <w:rPr>
@@ -1213,14 +1021,7 @@
             <w:rStyle w:val="Hyperlink"/>
             <w:noProof/>
           </w:rPr>
-          <w:t>Headin</w:t>
-        </w:r>
-        <w:r>
-          <w:rPr>
-            <w:rStyle w:val="Hyperlink"/>
-            <w:noProof/>
-          </w:rPr>
-          <w:t>g 4</w:t>
+          <w:t>Heading 4</w:t>
         </w:r>
         <w:r>
           <w:rPr>
@@ -2738,14 +2539,7 @@
             <w:rStyle w:val="Hyperlink"/>
             <w:noProof/>
           </w:rPr>
-          <w:t>He</w:t>
-        </w:r>
-        <w:r>
-          <w:rPr>
-            <w:rStyle w:val="Hyperlink"/>
-            <w:noProof/>
-          </w:rPr>
-          <w:t>ading 5</w:t>
+          <w:t>Heading 5</w:t>
         </w:r>
         <w:r>
           <w:rPr>
@@ -3701,14 +3495,7 @@
             <w:rStyle w:val="Hyperlink"/>
             <w:noProof/>
           </w:rPr>
-          <w:t>He</w:t>
-        </w:r>
-        <w:r>
-          <w:rPr>
-            <w:rStyle w:val="Hyperlink"/>
-            <w:noProof/>
-          </w:rPr>
-          <w:t>ading 5</w:t>
+          <w:t>Heading 5</w:t>
         </w:r>
         <w:r>
           <w:rPr>
@@ -4063,13 +3850,7 @@
           <w:rPr>
             <w:webHidden/>
           </w:rPr>
-          <w:instrText xml:space="preserve"> PAGEREF</w:instrText>
-        </w:r>
-        <w:r>
-          <w:rPr>
-            <w:webHidden/>
-          </w:rPr>
-          <w:instrText xml:space="preserve"> _Toc406138801 \h </w:instrText>
+          <w:instrText xml:space="preserve"> PAGEREF _Toc406138801 \h </w:instrText>
         </w:r>
         <w:r>
           <w:rPr>
@@ -4451,13 +4232,7 @@
           <w:rPr>
             <w:rStyle w:val="Hyperlink"/>
           </w:rPr>
-          <w:t>This is the tit</w:t>
-        </w:r>
-        <w:r>
-          <w:rPr>
-            <w:rStyle w:val="Hyperlink"/>
-          </w:rPr>
-          <w:t>le of the table.  (CaptionTop_Tbl_Fig)</w:t>
+          <w:t>This is the title of the table.  (CaptionTop_Tbl_Fig)</w:t>
         </w:r>
         <w:r>
           <w:rPr>
@@ -4576,13 +4351,7 @@
           <w:rPr>
             <w:rStyle w:val="Hyperlink"/>
           </w:rPr>
-          <w:t xml:space="preserve">This is the </w:t>
-        </w:r>
-        <w:r>
-          <w:rPr>
-            <w:rStyle w:val="Hyperlink"/>
-          </w:rPr>
-          <w:t>title of the figure.  (CaptionBot_Tbl_Fig)</w:t>
+          <w:t>This is the title of the figure.  (CaptionBot_Tbl_Fig)</w:t>
         </w:r>
         <w:r>
           <w:rPr>
@@ -4680,13 +4449,7 @@
           <w:rPr>
             <w:webHidden/>
           </w:rPr>
-          <w:instrText xml:space="preserve"> PAGEREF _Toc4061</w:instrText>
-        </w:r>
-        <w:r>
-          <w:rPr>
-            <w:webHidden/>
-          </w:rPr>
-          <w:instrText xml:space="preserve">38808 \h </w:instrText>
+          <w:instrText xml:space="preserve"> PAGEREF _Toc406138808 \h </w:instrText>
         </w:r>
         <w:r>
           <w:rPr>
@@ -5006,13 +4769,7 @@
           <w:rPr>
             <w:webHidden/>
           </w:rPr>
-          <w:instrText xml:space="preserve"> </w:instrText>
-        </w:r>
-        <w:r>
-          <w:rPr>
-            <w:webHidden/>
-          </w:rPr>
-          <w:instrText xml:space="preserve">PAGEREF _Toc406138812 \h </w:instrText>
+          <w:instrText xml:space="preserve"> PAGEREF _Toc406138812 \h </w:instrText>
         </w:r>
         <w:r>
           <w:rPr>
@@ -5064,13 +4821,13 @@
       <w:pPr>
         <w:pStyle w:val="Chapter"/>
       </w:pPr>
-      <w:bookmarkStart w:id="20" w:name="_Toc406138756"/>
-      <w:bookmarkStart w:id="21" w:name="_Toc322953587"/>
+      <w:bookmarkStart w:id="10" w:name="_Toc406138756"/>
+      <w:bookmarkStart w:id="11" w:name="_Toc322953587"/>
       <w:r>
         <w:lastRenderedPageBreak/>
         <w:t>Chapter 1  Name of chapter (Chapter)</w:t>
       </w:r>
-      <w:bookmarkEnd w:id="20"/>
+      <w:bookmarkEnd w:id="10"/>
     </w:p>
     <w:p>
       <w:pPr>
@@ -5079,27 +4836,48 @@
       <w:r>
         <w:t>Heading 1</w:t>
       </w:r>
-      <w:bookmarkStart w:id="22" w:name="_Toc349293438"/>
-      <w:bookmarkStart w:id="23" w:name="_Toc349293523"/>
-      <w:bookmarkStart w:id="24" w:name="_Toc349293622"/>
-      <w:bookmarkStart w:id="25" w:name="_Toc349545911"/>
-      <w:bookmarkStart w:id="26" w:name="_Toc349547653"/>
-      <w:bookmarkStart w:id="27" w:name="_Toc349554562"/>
-      <w:bookmarkStart w:id="28" w:name="_Toc349554582"/>
-      <w:bookmarkStart w:id="29" w:name="_Toc359331816"/>
-      <w:bookmarkStart w:id="30" w:name="_Toc364237860"/>
-      <w:bookmarkStart w:id="31" w:name="_Toc369678675"/>
-      <w:bookmarkStart w:id="32" w:name="_Toc373499294"/>
-      <w:bookmarkStart w:id="33" w:name="_Toc376503766"/>
-      <w:bookmarkStart w:id="34" w:name="_Toc376503834"/>
-      <w:bookmarkStart w:id="35" w:name="_Toc379463579"/>
-      <w:bookmarkStart w:id="36" w:name="_Toc400955770"/>
+      <w:bookmarkStart w:id="12" w:name="_Toc349293438"/>
+      <w:bookmarkStart w:id="13" w:name="_Toc349293523"/>
+      <w:bookmarkStart w:id="14" w:name="_Toc349293622"/>
+      <w:bookmarkStart w:id="15" w:name="_Toc349545911"/>
+      <w:bookmarkStart w:id="16" w:name="_Toc349547653"/>
+      <w:bookmarkStart w:id="17" w:name="_Toc349554562"/>
+      <w:bookmarkStart w:id="18" w:name="_Toc349554582"/>
+      <w:bookmarkStart w:id="19" w:name="_Toc359331816"/>
+      <w:bookmarkStart w:id="20" w:name="_Toc364237860"/>
+      <w:bookmarkStart w:id="21" w:name="_Toc369678675"/>
+      <w:bookmarkStart w:id="22" w:name="_Toc373499294"/>
+      <w:bookmarkStart w:id="23" w:name="_Toc376503766"/>
+      <w:bookmarkStart w:id="24" w:name="_Toc376503834"/>
+      <w:bookmarkStart w:id="25" w:name="_Toc379463579"/>
+      <w:bookmarkStart w:id="26" w:name="_Toc400955770"/>
+      <w:bookmarkEnd w:id="11"/>
+      <w:bookmarkEnd w:id="12"/>
+      <w:bookmarkEnd w:id="13"/>
+      <w:bookmarkEnd w:id="14"/>
+      <w:bookmarkEnd w:id="15"/>
+      <w:bookmarkEnd w:id="16"/>
+      <w:bookmarkEnd w:id="17"/>
+      <w:bookmarkEnd w:id="18"/>
+      <w:bookmarkEnd w:id="19"/>
+      <w:bookmarkEnd w:id="20"/>
       <w:bookmarkEnd w:id="21"/>
       <w:bookmarkEnd w:id="22"/>
       <w:bookmarkEnd w:id="23"/>
       <w:bookmarkEnd w:id="24"/>
       <w:bookmarkEnd w:id="25"/>
       <w:bookmarkEnd w:id="26"/>
+      <w:r>
+        <w:t xml:space="preserve"> won’t print.  Don’t delete – doing so will lead to incorrect numbering.</w:t>
+      </w:r>
+      <w:bookmarkStart w:id="27" w:name="_Toc405901936"/>
+      <w:bookmarkStart w:id="28" w:name="_Toc405902491"/>
+      <w:bookmarkStart w:id="29" w:name="_Toc406075051"/>
+      <w:bookmarkStart w:id="30" w:name="_Toc406075242"/>
+      <w:bookmarkStart w:id="31" w:name="_Toc406135635"/>
+      <w:bookmarkStart w:id="32" w:name="_Toc406135759"/>
+      <w:bookmarkStart w:id="33" w:name="_Toc406136598"/>
+      <w:bookmarkStart w:id="34" w:name="_Toc406138758"/>
       <w:bookmarkEnd w:id="27"/>
       <w:bookmarkEnd w:id="28"/>
       <w:bookmarkEnd w:id="29"/>
@@ -5108,19 +4886,25 @@
       <w:bookmarkEnd w:id="32"/>
       <w:bookmarkEnd w:id="33"/>
       <w:bookmarkEnd w:id="34"/>
+    </w:p>
+    <w:p>
+      <w:pPr>
+        <w:pStyle w:val="Heading2"/>
+      </w:pPr>
+      <w:bookmarkStart w:id="35" w:name="_Toc322953588"/>
+      <w:bookmarkStart w:id="36" w:name="_Toc349293623"/>
+      <w:bookmarkStart w:id="37" w:name="_Toc349545912"/>
+      <w:bookmarkStart w:id="38" w:name="_Toc376503767"/>
+      <w:bookmarkStart w:id="39" w:name="_Toc376503835"/>
+      <w:bookmarkStart w:id="40" w:name="_Toc405901937"/>
+      <w:bookmarkStart w:id="41" w:name="_Toc405902492"/>
+      <w:bookmarkStart w:id="42" w:name="_Toc405902944"/>
+      <w:bookmarkStart w:id="43" w:name="_Toc406138759"/>
+      <w:r>
+        <w:t>Heading 2</w:t>
+      </w:r>
       <w:bookmarkEnd w:id="35"/>
       <w:bookmarkEnd w:id="36"/>
-      <w:r>
-        <w:t xml:space="preserve"> won’t print.  Don’t delete – doing so will lead to incorrect numbering.</w:t>
-      </w:r>
-      <w:bookmarkStart w:id="37" w:name="_Toc405901936"/>
-      <w:bookmarkStart w:id="38" w:name="_Toc405902491"/>
-      <w:bookmarkStart w:id="39" w:name="_Toc406075051"/>
-      <w:bookmarkStart w:id="40" w:name="_Toc406075242"/>
-      <w:bookmarkStart w:id="41" w:name="_Toc406135635"/>
-      <w:bookmarkStart w:id="42" w:name="_Toc406135759"/>
-      <w:bookmarkStart w:id="43" w:name="_Toc406136598"/>
-      <w:bookmarkStart w:id="44" w:name="_Toc406138758"/>
       <w:bookmarkEnd w:id="37"/>
       <w:bookmarkEnd w:id="38"/>
       <w:bookmarkEnd w:id="39"/>
@@ -5128,24 +4912,24 @@
       <w:bookmarkEnd w:id="41"/>
       <w:bookmarkEnd w:id="42"/>
       <w:bookmarkEnd w:id="43"/>
+    </w:p>
+    <w:p>
+      <w:pPr>
+        <w:pStyle w:val="Heading3"/>
+      </w:pPr>
+      <w:bookmarkStart w:id="44" w:name="_Toc322953589"/>
+      <w:bookmarkStart w:id="45" w:name="_Toc349293624"/>
+      <w:bookmarkStart w:id="46" w:name="_Toc349545913"/>
+      <w:bookmarkStart w:id="47" w:name="_Toc376503768"/>
+      <w:bookmarkStart w:id="48" w:name="_Toc376503836"/>
+      <w:bookmarkStart w:id="49" w:name="_Toc405901938"/>
+      <w:bookmarkStart w:id="50" w:name="_Toc405902493"/>
+      <w:bookmarkStart w:id="51" w:name="_Toc405902945"/>
+      <w:bookmarkStart w:id="52" w:name="_Toc406138760"/>
+      <w:r>
+        <w:t>Heading 3</w:t>
+      </w:r>
       <w:bookmarkEnd w:id="44"/>
-    </w:p>
-    <w:p>
-      <w:pPr>
-        <w:pStyle w:val="Heading2"/>
-      </w:pPr>
-      <w:bookmarkStart w:id="45" w:name="_Toc322953588"/>
-      <w:bookmarkStart w:id="46" w:name="_Toc349293623"/>
-      <w:bookmarkStart w:id="47" w:name="_Toc349545912"/>
-      <w:bookmarkStart w:id="48" w:name="_Toc376503767"/>
-      <w:bookmarkStart w:id="49" w:name="_Toc376503835"/>
-      <w:bookmarkStart w:id="50" w:name="_Toc405901937"/>
-      <w:bookmarkStart w:id="51" w:name="_Toc405902492"/>
-      <w:bookmarkStart w:id="52" w:name="_Toc405902944"/>
-      <w:bookmarkStart w:id="53" w:name="_Toc406138759"/>
-      <w:r>
-        <w:t>Heading 2</w:t>
-      </w:r>
       <w:bookmarkEnd w:id="45"/>
       <w:bookmarkEnd w:id="46"/>
       <w:bookmarkEnd w:id="47"/>
@@ -5154,207 +4938,112 @@
       <w:bookmarkEnd w:id="50"/>
       <w:bookmarkEnd w:id="51"/>
       <w:bookmarkEnd w:id="52"/>
+    </w:p>
+    <w:p>
+      <w:pPr>
+        <w:pStyle w:val="Heading4"/>
+      </w:pPr>
+      <w:bookmarkStart w:id="53" w:name="_Toc376503769"/>
+      <w:bookmarkStart w:id="54" w:name="_Toc376503837"/>
+      <w:bookmarkStart w:id="55" w:name="_Toc405902494"/>
+      <w:bookmarkStart w:id="56" w:name="_Toc405902946"/>
+      <w:bookmarkStart w:id="57" w:name="_Toc406138761"/>
+      <w:r>
+        <w:t>Heading 4</w:t>
+      </w:r>
       <w:bookmarkEnd w:id="53"/>
-    </w:p>
-    <w:p>
-      <w:pPr>
-        <w:pStyle w:val="Heading3"/>
-      </w:pPr>
-      <w:bookmarkStart w:id="54" w:name="_Toc322953589"/>
-      <w:bookmarkStart w:id="55" w:name="_Toc349293624"/>
-      <w:bookmarkStart w:id="56" w:name="_Toc349545913"/>
-      <w:bookmarkStart w:id="57" w:name="_Toc376503768"/>
-      <w:bookmarkStart w:id="58" w:name="_Toc376503836"/>
-      <w:bookmarkStart w:id="59" w:name="_Toc405901938"/>
-      <w:bookmarkStart w:id="60" w:name="_Toc405902493"/>
-      <w:bookmarkStart w:id="61" w:name="_Toc405902945"/>
-      <w:bookmarkStart w:id="62" w:name="_Toc406138760"/>
-      <w:r>
-        <w:t>Heading 3</w:t>
-      </w:r>
       <w:bookmarkEnd w:id="54"/>
       <w:bookmarkEnd w:id="55"/>
       <w:bookmarkEnd w:id="56"/>
       <w:bookmarkEnd w:id="57"/>
+    </w:p>
+    <w:p>
+      <w:pPr>
+        <w:pStyle w:val="Heading5"/>
+      </w:pPr>
+      <w:bookmarkStart w:id="58" w:name="_Toc376503838"/>
+      <w:bookmarkStart w:id="59" w:name="_Toc405902495"/>
+      <w:bookmarkStart w:id="60" w:name="_Toc405902947"/>
+      <w:bookmarkStart w:id="61" w:name="_Toc406138762"/>
+      <w:r>
+        <w:t>Heading 5</w:t>
+      </w:r>
       <w:bookmarkEnd w:id="58"/>
       <w:bookmarkEnd w:id="59"/>
       <w:bookmarkEnd w:id="60"/>
       <w:bookmarkEnd w:id="61"/>
-      <w:bookmarkEnd w:id="62"/>
-    </w:p>
-    <w:p>
-      <w:pPr>
-        <w:pStyle w:val="Heading4"/>
-      </w:pPr>
-      <w:bookmarkStart w:id="63" w:name="_Toc376503769"/>
-      <w:bookmarkStart w:id="64" w:name="_Toc376503837"/>
-      <w:bookmarkStart w:id="65" w:name="_Toc405902494"/>
-      <w:bookmarkStart w:id="66" w:name="_Toc405902946"/>
-      <w:bookmarkStart w:id="67" w:name="_Toc406138761"/>
-      <w:r>
-        <w:t>Heading 4</w:t>
-      </w:r>
-      <w:bookmarkEnd w:id="63"/>
-      <w:bookmarkEnd w:id="64"/>
-      <w:bookmarkEnd w:id="65"/>
-      <w:bookmarkEnd w:id="66"/>
-      <w:bookmarkEnd w:id="67"/>
-    </w:p>
-    <w:p>
-      <w:pPr>
-        <w:pStyle w:val="Heading5"/>
-      </w:pPr>
-      <w:bookmarkStart w:id="68" w:name="_Toc376503838"/>
-      <w:bookmarkStart w:id="69" w:name="_Toc405902495"/>
-      <w:bookmarkStart w:id="70" w:name="_Toc405902947"/>
-      <w:bookmarkStart w:id="71" w:name="_Toc406138762"/>
-      <w:r>
-        <w:t>Heading 5</w:t>
-      </w:r>
-      <w:bookmarkEnd w:id="68"/>
-      <w:bookmarkEnd w:id="69"/>
-      <w:bookmarkEnd w:id="70"/>
-      <w:bookmarkEnd w:id="71"/>
     </w:p>
     <w:p>
       <w:pPr>
         <w:pStyle w:val="CaptionBotTblFig"/>
       </w:pPr>
-      <w:bookmarkStart w:id="72" w:name="_Toc406138807"/>
+      <w:bookmarkStart w:id="62" w:name="_Toc406138807"/>
       <w:r>
         <w:t xml:space="preserve">Figure </w:t>
       </w:r>
-      <w:r>
-        <w:fldChar w:fldCharType="begin"/>
-      </w:r>
-      <w:r>
-        <w:instrText xml:space="preserve"> STYLEREF 1 \s </w:instrText>
-      </w:r>
-      <w:r>
-        <w:fldChar w:fldCharType="separate"/>
-      </w:r>
-      <w:r>
-        <w:rPr>
-          <w:noProof/>
-        </w:rPr>
-        <w:t>1</w:t>
-      </w:r>
-      <w:r>
-        <w:rPr>
-          <w:noProof/>
-        </w:rPr>
-        <w:fldChar w:fldCharType="end"/>
-      </w:r>
+      <w:fldSimple w:instr=" STYLEREF 1 \s ">
+        <w:r>
+          <w:rPr>
+            <w:noProof/>
+          </w:rPr>
+          <w:t>1</w:t>
+        </w:r>
+      </w:fldSimple>
       <w:r>
         <w:noBreakHyphen/>
       </w:r>
-      <w:r>
-        <w:fldChar w:fldCharType="begin"/>
-      </w:r>
-      <w:r>
-        <w:instrText xml:space="preserve"> SEQ Figure \* ARABIC \s 1 </w:instrText>
-      </w:r>
-      <w:r>
-        <w:fldChar w:fldCharType="separate"/>
-      </w:r>
-      <w:r>
-        <w:rPr>
-          <w:noProof/>
-        </w:rPr>
-        <w:t>1</w:t>
-      </w:r>
-      <w:r>
-        <w:rPr>
-          <w:noProof/>
-        </w:rPr>
-        <w:fldChar w:fldCharType="end"/>
-      </w:r>
+      <w:fldSimple w:instr=" SEQ Figure \* ARABIC \s 1 ">
+        <w:r>
+          <w:rPr>
+            <w:noProof/>
+          </w:rPr>
+          <w:t>1</w:t>
+        </w:r>
+      </w:fldSimple>
       <w:r>
         <w:t>:</w:t>
       </w:r>
       <w:r>
         <w:tab/>
-        <w:t>This is the title of the figure.  (</w:t>
+        <w:t>This is the title of the figure.  (CaptionBot_Tbl_Fig)</w:t>
       </w:r>
-      <w:proofErr w:type="spellStart"/>
-      <w:r>
-        <w:t>CaptionBot_Tbl_Fig</w:t>
-      </w:r>
-      <w:proofErr w:type="spellEnd"/>
-      <w:r>
-        <w:t>)</w:t>
-      </w:r>
-      <w:bookmarkEnd w:id="72"/>
+      <w:bookmarkEnd w:id="62"/>
     </w:p>
     <w:p>
       <w:pPr>
         <w:pStyle w:val="CaptionTopTblFig"/>
       </w:pPr>
-      <w:bookmarkStart w:id="73" w:name="_Toc406138801"/>
+      <w:bookmarkStart w:id="63" w:name="_Toc406138801"/>
       <w:r>
         <w:t xml:space="preserve">Table </w:t>
       </w:r>
-      <w:r>
-        <w:fldChar w:fldCharType="begin"/>
-      </w:r>
-      <w:r>
-        <w:instrText xml:space="preserve"> STYLEREF 1 \s </w:instrText>
-      </w:r>
-      <w:r>
-        <w:fldChar w:fldCharType="separate"/>
-      </w:r>
-      <w:r>
-        <w:rPr>
-          <w:noProof/>
-        </w:rPr>
-        <w:t>1</w:t>
-      </w:r>
-      <w:r>
-        <w:rPr>
-          <w:noProof/>
-        </w:rPr>
-        <w:fldChar w:fldCharType="end"/>
-      </w:r>
+      <w:fldSimple w:instr=" STYLEREF 1 \s ">
+        <w:r>
+          <w:rPr>
+            <w:noProof/>
+          </w:rPr>
+          <w:t>1</w:t>
+        </w:r>
+      </w:fldSimple>
       <w:r>
         <w:noBreakHyphen/>
       </w:r>
-      <w:r>
-        <w:fldChar w:fldCharType="begin"/>
-      </w:r>
-      <w:r>
-        <w:instrText xml:space="preserve"> SEQ Table \* ARABIC \s 1 </w:instrText>
-      </w:r>
-      <w:r>
-        <w:fldChar w:fldCharType="separate"/>
-      </w:r>
-      <w:r>
-        <w:rPr>
-          <w:noProof/>
-        </w:rPr>
-        <w:t>1</w:t>
-      </w:r>
-      <w:r>
-        <w:rPr>
-          <w:noProof/>
-        </w:rPr>
-        <w:fldChar w:fldCharType="end"/>
-      </w:r>
+      <w:fldSimple w:instr=" SEQ Table \* ARABIC \s 1 ">
+        <w:r>
+          <w:rPr>
+            <w:noProof/>
+          </w:rPr>
+          <w:t>1</w:t>
+        </w:r>
+      </w:fldSimple>
       <w:r>
         <w:t>:</w:t>
       </w:r>
       <w:r>
         <w:tab/>
-        <w:t>This is the title of the table.  (</w:t>
+        <w:t>This is the title of the table.  (CaptionTop_Tbl_Fig)</w:t>
       </w:r>
-      <w:proofErr w:type="spellStart"/>
-      <w:r>
-        <w:t>CaptionTop_Tbl_Fig</w:t>
-      </w:r>
-      <w:proofErr w:type="spellEnd"/>
-      <w:r>
-        <w:t>)</w:t>
-      </w:r>
-      <w:bookmarkEnd w:id="73"/>
+      <w:bookmarkEnd w:id="63"/>
     </w:p>
     <w:p>
       <w:pPr>
@@ -5363,8 +5052,8 @@
           <w:szCs w:val="24"/>
         </w:rPr>
       </w:pPr>
-      <w:bookmarkStart w:id="74" w:name="_Toc349293625"/>
-      <w:bookmarkStart w:id="75" w:name="_Toc349545915"/>
+      <w:bookmarkStart w:id="64" w:name="_Toc349293625"/>
+      <w:bookmarkStart w:id="65" w:name="_Toc349545915"/>
       <w:r>
         <w:br w:type="page"/>
       </w:r>
@@ -5373,14 +5062,14 @@
       <w:pPr>
         <w:pStyle w:val="Chapter"/>
       </w:pPr>
-      <w:bookmarkStart w:id="76" w:name="_Toc406138763"/>
-      <w:bookmarkStart w:id="77" w:name="_Toc376503770"/>
-      <w:bookmarkStart w:id="78" w:name="_Toc376503839"/>
+      <w:bookmarkStart w:id="66" w:name="_Toc406138763"/>
+      <w:bookmarkStart w:id="67" w:name="_Toc376503770"/>
+      <w:bookmarkStart w:id="68" w:name="_Toc376503839"/>
       <w:r>
         <w:lastRenderedPageBreak/>
         <w:t>Chapter 2  Name of chapter (Chapter)</w:t>
       </w:r>
-      <w:bookmarkEnd w:id="76"/>
+      <w:bookmarkEnd w:id="66"/>
     </w:p>
     <w:p>
       <w:pPr>
@@ -5389,225 +5078,154 @@
       <w:r>
         <w:t>Heading 1 won’t print.  Don’t delete – doing so will lead to incorrect numbering.</w:t>
       </w:r>
-      <w:bookmarkStart w:id="79" w:name="_Toc405901940"/>
-      <w:bookmarkStart w:id="80" w:name="_Toc405902497"/>
-      <w:bookmarkStart w:id="81" w:name="_Toc406075057"/>
-      <w:bookmarkStart w:id="82" w:name="_Toc406075248"/>
-      <w:bookmarkStart w:id="83" w:name="_Toc406135642"/>
-      <w:bookmarkStart w:id="84" w:name="_Toc406135766"/>
-      <w:bookmarkStart w:id="85" w:name="_Toc406136605"/>
-      <w:bookmarkStart w:id="86" w:name="_Toc406138765"/>
+      <w:bookmarkStart w:id="69" w:name="_Toc405901940"/>
+      <w:bookmarkStart w:id="70" w:name="_Toc405902497"/>
+      <w:bookmarkStart w:id="71" w:name="_Toc406075057"/>
+      <w:bookmarkStart w:id="72" w:name="_Toc406075248"/>
+      <w:bookmarkStart w:id="73" w:name="_Toc406135642"/>
+      <w:bookmarkStart w:id="74" w:name="_Toc406135766"/>
+      <w:bookmarkStart w:id="75" w:name="_Toc406136605"/>
+      <w:bookmarkStart w:id="76" w:name="_Toc406138765"/>
+      <w:bookmarkEnd w:id="69"/>
+      <w:bookmarkEnd w:id="70"/>
+      <w:bookmarkEnd w:id="71"/>
+      <w:bookmarkEnd w:id="72"/>
+      <w:bookmarkEnd w:id="73"/>
+      <w:bookmarkEnd w:id="74"/>
+      <w:bookmarkEnd w:id="75"/>
+      <w:bookmarkEnd w:id="76"/>
+    </w:p>
+    <w:p>
+      <w:pPr>
+        <w:pStyle w:val="Heading2"/>
+      </w:pPr>
+      <w:bookmarkStart w:id="77" w:name="_Toc405901941"/>
+      <w:bookmarkStart w:id="78" w:name="_Toc405902498"/>
+      <w:bookmarkStart w:id="79" w:name="_Toc405902949"/>
+      <w:bookmarkStart w:id="80" w:name="_Toc406138766"/>
+      <w:r>
+        <w:t>Heading 2</w:t>
+      </w:r>
+      <w:bookmarkEnd w:id="77"/>
+      <w:bookmarkEnd w:id="78"/>
       <w:bookmarkEnd w:id="79"/>
       <w:bookmarkEnd w:id="80"/>
+    </w:p>
+    <w:p>
+      <w:pPr>
+        <w:pStyle w:val="Heading3"/>
+      </w:pPr>
+      <w:bookmarkStart w:id="81" w:name="_Toc405901942"/>
+      <w:bookmarkStart w:id="82" w:name="_Toc405902499"/>
+      <w:bookmarkStart w:id="83" w:name="_Toc405902950"/>
+      <w:bookmarkStart w:id="84" w:name="_Toc406138767"/>
+      <w:r>
+        <w:t>Heading 3</w:t>
+      </w:r>
       <w:bookmarkEnd w:id="81"/>
       <w:bookmarkEnd w:id="82"/>
       <w:bookmarkEnd w:id="83"/>
       <w:bookmarkEnd w:id="84"/>
+    </w:p>
+    <w:p>
+      <w:pPr>
+        <w:pStyle w:val="Heading4"/>
+      </w:pPr>
+      <w:bookmarkStart w:id="85" w:name="_Toc405902500"/>
+      <w:bookmarkStart w:id="86" w:name="_Toc405902951"/>
+      <w:bookmarkStart w:id="87" w:name="_Toc406138768"/>
+      <w:r>
+        <w:t>Heading 4</w:t>
+      </w:r>
       <w:bookmarkEnd w:id="85"/>
       <w:bookmarkEnd w:id="86"/>
-    </w:p>
-    <w:p>
-      <w:pPr>
-        <w:pStyle w:val="Heading2"/>
-      </w:pPr>
-      <w:bookmarkStart w:id="87" w:name="_Toc405901941"/>
-      <w:bookmarkStart w:id="88" w:name="_Toc405902498"/>
-      <w:bookmarkStart w:id="89" w:name="_Toc405902949"/>
-      <w:bookmarkStart w:id="90" w:name="_Toc406138766"/>
+      <w:bookmarkEnd w:id="87"/>
+    </w:p>
+    <w:p>
+      <w:pPr>
+        <w:pStyle w:val="Heading5"/>
+      </w:pPr>
+      <w:bookmarkStart w:id="88" w:name="_Toc405902501"/>
+      <w:bookmarkStart w:id="89" w:name="_Toc405902952"/>
+      <w:bookmarkStart w:id="90" w:name="_Toc406138769"/>
       <w:r>
-        <w:t>Heading 2</w:t>
+        <w:t>Heading 5</w:t>
       </w:r>
-      <w:bookmarkEnd w:id="87"/>
       <w:bookmarkEnd w:id="88"/>
       <w:bookmarkEnd w:id="89"/>
       <w:bookmarkEnd w:id="90"/>
     </w:p>
     <w:p>
       <w:pPr>
-        <w:pStyle w:val="Heading3"/>
-      </w:pPr>
-      <w:bookmarkStart w:id="91" w:name="_Toc405901942"/>
-      <w:bookmarkStart w:id="92" w:name="_Toc405902499"/>
-      <w:bookmarkStart w:id="93" w:name="_Toc405902950"/>
-      <w:bookmarkStart w:id="94" w:name="_Toc406138767"/>
-      <w:r>
-        <w:t>Heading 3</w:t>
-      </w:r>
-      <w:bookmarkEnd w:id="91"/>
-      <w:bookmarkEnd w:id="92"/>
-      <w:bookmarkEnd w:id="93"/>
-      <w:bookmarkEnd w:id="94"/>
-    </w:p>
-    <w:p>
-      <w:pPr>
-        <w:pStyle w:val="Heading4"/>
-      </w:pPr>
-      <w:bookmarkStart w:id="95" w:name="_Toc405902500"/>
-      <w:bookmarkStart w:id="96" w:name="_Toc405902951"/>
-      <w:bookmarkStart w:id="97" w:name="_Toc406138768"/>
-      <w:r>
-        <w:t>Heading 4</w:t>
-      </w:r>
-      <w:bookmarkEnd w:id="95"/>
-      <w:bookmarkEnd w:id="96"/>
-      <w:bookmarkEnd w:id="97"/>
-    </w:p>
-    <w:p>
-      <w:pPr>
-        <w:pStyle w:val="Heading5"/>
-      </w:pPr>
-      <w:bookmarkStart w:id="98" w:name="_Toc405902501"/>
-      <w:bookmarkStart w:id="99" w:name="_Toc405902952"/>
-      <w:bookmarkStart w:id="100" w:name="_Toc406138769"/>
-      <w:r>
-        <w:t>Heading 5</w:t>
-      </w:r>
-      <w:bookmarkEnd w:id="98"/>
-      <w:bookmarkEnd w:id="99"/>
-      <w:bookmarkEnd w:id="100"/>
-    </w:p>
-    <w:p>
-      <w:pPr>
         <w:pStyle w:val="CaptionBotTblFig"/>
       </w:pPr>
-      <w:bookmarkStart w:id="101" w:name="_Toc406138808"/>
+      <w:bookmarkStart w:id="91" w:name="_Toc406138808"/>
       <w:r>
         <w:t xml:space="preserve">Figure </w:t>
       </w:r>
-      <w:r>
-        <w:fldChar w:fldCharType="begin"/>
-      </w:r>
-      <w:r>
-        <w:instrText xml:space="preserve"> S</w:instrText>
-      </w:r>
-      <w:r>
-        <w:instrText xml:space="preserve">TYLEREF 1 \s </w:instrText>
-      </w:r>
-      <w:r>
-        <w:fldChar w:fldCharType="separate"/>
-      </w:r>
-      <w:r>
-        <w:rPr>
-          <w:noProof/>
-        </w:rPr>
-        <w:t>2</w:t>
-      </w:r>
-      <w:r>
-        <w:rPr>
-          <w:noProof/>
-        </w:rPr>
-        <w:fldChar w:fldCharType="end"/>
-      </w:r>
+      <w:fldSimple w:instr=" STYLEREF 1 \s ">
+        <w:r>
+          <w:rPr>
+            <w:noProof/>
+          </w:rPr>
+          <w:t>2</w:t>
+        </w:r>
+      </w:fldSimple>
       <w:r>
         <w:noBreakHyphen/>
       </w:r>
-      <w:r>
-        <w:fldChar w:fldCharType="begin"/>
-      </w:r>
-      <w:r>
-        <w:instrText xml:space="preserve"> SEQ Figure \* ARABIC \s 1 </w:instrText>
-      </w:r>
-      <w:r>
-        <w:fldChar w:fldCharType="separate"/>
-      </w:r>
-      <w:r>
-        <w:rPr>
-          <w:noProof/>
-        </w:rPr>
-        <w:t>1</w:t>
-      </w:r>
-      <w:r>
-        <w:rPr>
-          <w:noProof/>
-        </w:rPr>
-        <w:fldChar w:fldCharType="end"/>
-      </w:r>
+      <w:fldSimple w:instr=" SEQ Figure \* ARABIC \s 1 ">
+        <w:r>
+          <w:rPr>
+            <w:noProof/>
+          </w:rPr>
+          <w:t>1</w:t>
+        </w:r>
+      </w:fldSimple>
       <w:r>
         <w:t>:</w:t>
       </w:r>
       <w:r>
         <w:tab/>
-        <w:t>This is the title of the figure.  (</w:t>
+        <w:t>This is the title of the figure.  (CaptionBot_Tbl_Fig)</w:t>
       </w:r>
-      <w:proofErr w:type="spellStart"/>
-      <w:r>
-        <w:t>CaptionBot_Tbl_Fig</w:t>
-      </w:r>
-      <w:proofErr w:type="spellEnd"/>
-      <w:r>
-        <w:t>)</w:t>
-      </w:r>
-      <w:bookmarkEnd w:id="101"/>
+      <w:bookmarkEnd w:id="91"/>
     </w:p>
     <w:p>
       <w:pPr>
         <w:pStyle w:val="CaptionTopTblFig"/>
       </w:pPr>
-      <w:bookmarkStart w:id="102" w:name="_Toc406138802"/>
+      <w:bookmarkStart w:id="92" w:name="_Toc406138802"/>
       <w:r>
         <w:t xml:space="preserve">Table </w:t>
       </w:r>
-      <w:r>
-        <w:fldChar w:fldCharType="begin"/>
-      </w:r>
-      <w:r>
-        <w:instrText xml:space="preserve"> STYLEREF 1 \s </w:instrText>
-      </w:r>
-      <w:r>
-        <w:fldChar w:fldCharType="separate"/>
-      </w:r>
-      <w:r>
-        <w:rPr>
-          <w:noProof/>
-        </w:rPr>
-        <w:t>2</w:t>
-      </w:r>
-      <w:r>
-        <w:rPr>
-          <w:noProof/>
-        </w:rPr>
-        <w:fldChar w:fldCharType="end"/>
-      </w:r>
+      <w:fldSimple w:instr=" STYLEREF 1 \s ">
+        <w:r>
+          <w:rPr>
+            <w:noProof/>
+          </w:rPr>
+          <w:t>2</w:t>
+        </w:r>
+      </w:fldSimple>
       <w:r>
         <w:noBreakHyphen/>
       </w:r>
-      <w:r>
-        <w:fldChar w:fldCharType="begin"/>
-      </w:r>
-      <w:r>
-        <w:instrText xml:space="preserve"> SEQ Table \* ARABIC \s 1 </w:instrText>
-      </w:r>
-      <w:r>
-        <w:fldChar w:fldCharType="separate"/>
-      </w:r>
-      <w:r>
-        <w:rPr>
-          <w:noProof/>
-        </w:rPr>
-        <w:t>1</w:t>
-      </w:r>
-      <w:r>
-        <w:rPr>
-          <w:noProof/>
-        </w:rPr>
-        <w:fldChar w:fldCharType="end"/>
-      </w:r>
+      <w:fldSimple w:instr=" SEQ Table \* ARABIC \s 1 ">
+        <w:r>
+          <w:rPr>
+            <w:noProof/>
+          </w:rPr>
+          <w:t>1</w:t>
+        </w:r>
+      </w:fldSimple>
       <w:r>
         <w:t>:</w:t>
       </w:r>
       <w:r>
         <w:tab/>
-        <w:t>This is the title of the table.  (</w:t>
+        <w:t>This is the title of the table.  (CaptionTop_Tbl_Fig)</w:t>
       </w:r>
-      <w:proofErr w:type="spellStart"/>
-      <w:r>
-        <w:t>CaptionTop_Tbl_Fig</w:t>
-      </w:r>
-      <w:proofErr w:type="spellEnd"/>
-      <w:r>
-        <w:t>)</w:t>
-      </w:r>
-      <w:bookmarkEnd w:id="102"/>
+      <w:bookmarkEnd w:id="92"/>
     </w:p>
     <w:p>
       <w:pPr>
@@ -5622,15 +5240,12 @@
       <w:pPr>
         <w:pStyle w:val="Chapter"/>
       </w:pPr>
-      <w:bookmarkStart w:id="103" w:name="_Toc406138770"/>
+      <w:bookmarkStart w:id="93" w:name="_Toc406138770"/>
       <w:r>
         <w:lastRenderedPageBreak/>
-        <w:t xml:space="preserve">Chapter 3  Name of chapter </w:t>
+        <w:t>Chapter 3  Name of chapter (Chapter)</w:t>
       </w:r>
-      <w:r>
-        <w:t>(Chapter)</w:t>
-      </w:r>
-      <w:bookmarkEnd w:id="103"/>
+      <w:bookmarkEnd w:id="93"/>
     </w:p>
     <w:p>
       <w:pPr>
@@ -5639,222 +5254,154 @@
       <w:r>
         <w:t>Heading 1 won’t print.  Don’t delete – doing so will lead to incorrect numbering.</w:t>
       </w:r>
-      <w:bookmarkStart w:id="104" w:name="_Toc405901944"/>
-      <w:bookmarkStart w:id="105" w:name="_Toc405902503"/>
-      <w:bookmarkStart w:id="106" w:name="_Toc406075063"/>
-      <w:bookmarkStart w:id="107" w:name="_Toc406075254"/>
-      <w:bookmarkStart w:id="108" w:name="_Toc406135649"/>
-      <w:bookmarkStart w:id="109" w:name="_Toc406135773"/>
-      <w:bookmarkStart w:id="110" w:name="_Toc406136612"/>
-      <w:bookmarkStart w:id="111" w:name="_Toc406138772"/>
+      <w:bookmarkStart w:id="94" w:name="_Toc405901944"/>
+      <w:bookmarkStart w:id="95" w:name="_Toc405902503"/>
+      <w:bookmarkStart w:id="96" w:name="_Toc406075063"/>
+      <w:bookmarkStart w:id="97" w:name="_Toc406075254"/>
+      <w:bookmarkStart w:id="98" w:name="_Toc406135649"/>
+      <w:bookmarkStart w:id="99" w:name="_Toc406135773"/>
+      <w:bookmarkStart w:id="100" w:name="_Toc406136612"/>
+      <w:bookmarkStart w:id="101" w:name="_Toc406138772"/>
+      <w:bookmarkEnd w:id="94"/>
+      <w:bookmarkEnd w:id="95"/>
+      <w:bookmarkEnd w:id="96"/>
+      <w:bookmarkEnd w:id="97"/>
+      <w:bookmarkEnd w:id="98"/>
+      <w:bookmarkEnd w:id="99"/>
+      <w:bookmarkEnd w:id="100"/>
+      <w:bookmarkEnd w:id="101"/>
+    </w:p>
+    <w:p>
+      <w:pPr>
+        <w:pStyle w:val="Heading2"/>
+      </w:pPr>
+      <w:bookmarkStart w:id="102" w:name="_Toc405901945"/>
+      <w:bookmarkStart w:id="103" w:name="_Toc405902504"/>
+      <w:bookmarkStart w:id="104" w:name="_Toc405902954"/>
+      <w:bookmarkStart w:id="105" w:name="_Toc406138773"/>
+      <w:r>
+        <w:t>Heading 2</w:t>
+      </w:r>
+      <w:bookmarkEnd w:id="102"/>
+      <w:bookmarkEnd w:id="103"/>
       <w:bookmarkEnd w:id="104"/>
       <w:bookmarkEnd w:id="105"/>
+    </w:p>
+    <w:p>
+      <w:pPr>
+        <w:pStyle w:val="Heading3"/>
+      </w:pPr>
+      <w:bookmarkStart w:id="106" w:name="_Toc405901946"/>
+      <w:bookmarkStart w:id="107" w:name="_Toc405902505"/>
+      <w:bookmarkStart w:id="108" w:name="_Toc405902955"/>
+      <w:bookmarkStart w:id="109" w:name="_Toc406138774"/>
+      <w:r>
+        <w:t>Heading 3</w:t>
+      </w:r>
       <w:bookmarkEnd w:id="106"/>
       <w:bookmarkEnd w:id="107"/>
       <w:bookmarkEnd w:id="108"/>
       <w:bookmarkEnd w:id="109"/>
+    </w:p>
+    <w:p>
+      <w:pPr>
+        <w:pStyle w:val="Heading4"/>
+      </w:pPr>
+      <w:bookmarkStart w:id="110" w:name="_Toc405902506"/>
+      <w:bookmarkStart w:id="111" w:name="_Toc405902956"/>
+      <w:bookmarkStart w:id="112" w:name="_Toc406138775"/>
+      <w:r>
+        <w:t>Heading 4</w:t>
+      </w:r>
       <w:bookmarkEnd w:id="110"/>
       <w:bookmarkEnd w:id="111"/>
-    </w:p>
-    <w:p>
-      <w:pPr>
-        <w:pStyle w:val="Heading2"/>
-      </w:pPr>
-      <w:bookmarkStart w:id="112" w:name="_Toc405901945"/>
-      <w:bookmarkStart w:id="113" w:name="_Toc405902504"/>
-      <w:bookmarkStart w:id="114" w:name="_Toc405902954"/>
-      <w:bookmarkStart w:id="115" w:name="_Toc406138773"/>
+      <w:bookmarkEnd w:id="112"/>
+    </w:p>
+    <w:p>
+      <w:pPr>
+        <w:pStyle w:val="Heading5"/>
+      </w:pPr>
+      <w:bookmarkStart w:id="113" w:name="_Toc405902507"/>
+      <w:bookmarkStart w:id="114" w:name="_Toc405902957"/>
+      <w:bookmarkStart w:id="115" w:name="_Toc406138776"/>
       <w:r>
-        <w:t>Heading 2</w:t>
+        <w:t>Heading 5</w:t>
       </w:r>
-      <w:bookmarkEnd w:id="112"/>
       <w:bookmarkEnd w:id="113"/>
       <w:bookmarkEnd w:id="114"/>
       <w:bookmarkEnd w:id="115"/>
     </w:p>
     <w:p>
       <w:pPr>
-        <w:pStyle w:val="Heading3"/>
-      </w:pPr>
-      <w:bookmarkStart w:id="116" w:name="_Toc405901946"/>
-      <w:bookmarkStart w:id="117" w:name="_Toc405902505"/>
-      <w:bookmarkStart w:id="118" w:name="_Toc405902955"/>
-      <w:bookmarkStart w:id="119" w:name="_Toc406138774"/>
-      <w:r>
-        <w:t>Heading 3</w:t>
-      </w:r>
-      <w:bookmarkEnd w:id="116"/>
-      <w:bookmarkEnd w:id="117"/>
-      <w:bookmarkEnd w:id="118"/>
-      <w:bookmarkEnd w:id="119"/>
-    </w:p>
-    <w:p>
-      <w:pPr>
-        <w:pStyle w:val="Heading4"/>
-      </w:pPr>
-      <w:bookmarkStart w:id="120" w:name="_Toc405902506"/>
-      <w:bookmarkStart w:id="121" w:name="_Toc405902956"/>
-      <w:bookmarkStart w:id="122" w:name="_Toc406138775"/>
-      <w:r>
-        <w:t>Heading 4</w:t>
-      </w:r>
-      <w:bookmarkEnd w:id="120"/>
-      <w:bookmarkEnd w:id="121"/>
-      <w:bookmarkEnd w:id="122"/>
-    </w:p>
-    <w:p>
-      <w:pPr>
-        <w:pStyle w:val="Heading5"/>
-      </w:pPr>
-      <w:bookmarkStart w:id="123" w:name="_Toc405902507"/>
-      <w:bookmarkStart w:id="124" w:name="_Toc405902957"/>
-      <w:bookmarkStart w:id="125" w:name="_Toc406138776"/>
-      <w:r>
-        <w:t>Heading 5</w:t>
-      </w:r>
-      <w:bookmarkEnd w:id="123"/>
-      <w:bookmarkEnd w:id="124"/>
-      <w:bookmarkEnd w:id="125"/>
-    </w:p>
-    <w:p>
-      <w:pPr>
         <w:pStyle w:val="CaptionBotTblFig"/>
       </w:pPr>
-      <w:bookmarkStart w:id="126" w:name="_Toc406138809"/>
+      <w:bookmarkStart w:id="116" w:name="_Toc406138809"/>
       <w:r>
         <w:t xml:space="preserve">Figure </w:t>
       </w:r>
-      <w:r>
-        <w:fldChar w:fldCharType="begin"/>
-      </w:r>
-      <w:r>
-        <w:instrText xml:space="preserve"> STYLEREF 1 \s </w:instrText>
-      </w:r>
-      <w:r>
-        <w:fldChar w:fldCharType="separate"/>
-      </w:r>
-      <w:r>
-        <w:rPr>
-          <w:noProof/>
-        </w:rPr>
-        <w:t>3</w:t>
-      </w:r>
-      <w:r>
-        <w:rPr>
-          <w:noProof/>
-        </w:rPr>
-        <w:fldChar w:fldCharType="end"/>
-      </w:r>
+      <w:fldSimple w:instr=" STYLEREF 1 \s ">
+        <w:r>
+          <w:rPr>
+            <w:noProof/>
+          </w:rPr>
+          <w:t>3</w:t>
+        </w:r>
+      </w:fldSimple>
       <w:r>
         <w:noBreakHyphen/>
       </w:r>
-      <w:r>
-        <w:fldChar w:fldCharType="begin"/>
-      </w:r>
-      <w:r>
-        <w:instrText xml:space="preserve"> SEQ Figure \* ARABIC \s 1 </w:instrText>
-      </w:r>
-      <w:r>
-        <w:fldChar w:fldCharType="separate"/>
-      </w:r>
-      <w:r>
-        <w:rPr>
-          <w:noProof/>
-        </w:rPr>
-        <w:t>1</w:t>
-      </w:r>
-      <w:r>
-        <w:rPr>
-          <w:noProof/>
-        </w:rPr>
-        <w:fldChar w:fldCharType="end"/>
-      </w:r>
+      <w:fldSimple w:instr=" SEQ Figure \* ARABIC \s 1 ">
+        <w:r>
+          <w:rPr>
+            <w:noProof/>
+          </w:rPr>
+          <w:t>1</w:t>
+        </w:r>
+      </w:fldSimple>
       <w:r>
         <w:t>:</w:t>
       </w:r>
       <w:r>
         <w:tab/>
-        <w:t>This is the title of the figure.  (</w:t>
+        <w:t>This is the title of the figure.  (CaptionBot_Tbl_Fig)</w:t>
       </w:r>
-      <w:proofErr w:type="spellStart"/>
-      <w:r>
-        <w:t>CaptionBot_Tbl_Fig</w:t>
-      </w:r>
-      <w:proofErr w:type="spellEnd"/>
-      <w:r>
-        <w:t>)</w:t>
-      </w:r>
-      <w:bookmarkEnd w:id="126"/>
+      <w:bookmarkEnd w:id="116"/>
     </w:p>
     <w:p>
       <w:pPr>
         <w:pStyle w:val="CaptionTopTblFig"/>
       </w:pPr>
-      <w:bookmarkStart w:id="127" w:name="_Toc406138803"/>
+      <w:bookmarkStart w:id="117" w:name="_Toc406138803"/>
       <w:r>
         <w:t xml:space="preserve">Table </w:t>
       </w:r>
-      <w:r>
-        <w:fldChar w:fldCharType="begin"/>
-      </w:r>
-      <w:r>
-        <w:instrText xml:space="preserve"> STYLEREF 1 \s </w:instrText>
-      </w:r>
-      <w:r>
-        <w:fldChar w:fldCharType="separate"/>
-      </w:r>
-      <w:r>
-        <w:rPr>
-          <w:noProof/>
-        </w:rPr>
-        <w:t>3</w:t>
-      </w:r>
-      <w:r>
-        <w:rPr>
-          <w:noProof/>
-        </w:rPr>
-        <w:fldChar w:fldCharType="end"/>
-      </w:r>
+      <w:fldSimple w:instr=" STYLEREF 1 \s ">
+        <w:r>
+          <w:rPr>
+            <w:noProof/>
+          </w:rPr>
+          <w:t>3</w:t>
+        </w:r>
+      </w:fldSimple>
       <w:r>
         <w:noBreakHyphen/>
       </w:r>
-      <w:r>
-        <w:fldChar w:fldCharType="begin"/>
-      </w:r>
-      <w:r>
-        <w:instrText xml:space="preserve"> SEQ Table \* ARABIC \s 1 </w:instrText>
-      </w:r>
-      <w:r>
-        <w:fldChar w:fldCharType="separate"/>
-      </w:r>
-      <w:r>
-        <w:rPr>
-          <w:noProof/>
-        </w:rPr>
-        <w:t>1</w:t>
-      </w:r>
-      <w:r>
-        <w:rPr>
-          <w:noProof/>
-        </w:rPr>
-        <w:fldChar w:fldCharType="end"/>
-      </w:r>
+      <w:fldSimple w:instr=" SEQ Table \* ARABIC \s 1 ">
+        <w:r>
+          <w:rPr>
+            <w:noProof/>
+          </w:rPr>
+          <w:t>1</w:t>
+        </w:r>
+      </w:fldSimple>
       <w:r>
         <w:t>:</w:t>
       </w:r>
       <w:r>
         <w:tab/>
-        <w:t>This is the title of the table.  (</w:t>
+        <w:t>This is the title of the table.  (CaptionTop_Tbl_Fig)</w:t>
       </w:r>
-      <w:proofErr w:type="spellStart"/>
-      <w:r>
-        <w:t>CaptionTop_Tbl_Fig</w:t>
-      </w:r>
-      <w:proofErr w:type="spellEnd"/>
-      <w:r>
-        <w:t>)</w:t>
-      </w:r>
-      <w:bookmarkEnd w:id="127"/>
+      <w:bookmarkEnd w:id="117"/>
     </w:p>
     <w:p>
       <w:pPr>
@@ -5869,12 +5416,12 @@
       <w:pPr>
         <w:pStyle w:val="Chapter"/>
       </w:pPr>
-      <w:bookmarkStart w:id="128" w:name="_Toc406138777"/>
+      <w:bookmarkStart w:id="118" w:name="_Toc406138777"/>
       <w:r>
         <w:lastRenderedPageBreak/>
         <w:t>Chapter 4  Name of chapter (Chapter)</w:t>
       </w:r>
-      <w:bookmarkEnd w:id="128"/>
+      <w:bookmarkEnd w:id="118"/>
     </w:p>
     <w:p>
       <w:pPr>
@@ -5883,228 +5430,154 @@
       <w:r>
         <w:t>Heading 1 won’t print.  Don’t delete – doing so will lead to incorrect numbering.</w:t>
       </w:r>
-      <w:bookmarkStart w:id="129" w:name="_Toc405901948"/>
-      <w:bookmarkStart w:id="130" w:name="_Toc405902509"/>
-      <w:bookmarkStart w:id="131" w:name="_Toc406075069"/>
-      <w:bookmarkStart w:id="132" w:name="_Toc406075260"/>
-      <w:bookmarkStart w:id="133" w:name="_Toc406135656"/>
-      <w:bookmarkStart w:id="134" w:name="_Toc406135780"/>
-      <w:bookmarkStart w:id="135" w:name="_Toc406136619"/>
-      <w:bookmarkStart w:id="136" w:name="_Toc406138779"/>
+      <w:bookmarkStart w:id="119" w:name="_Toc405901948"/>
+      <w:bookmarkStart w:id="120" w:name="_Toc405902509"/>
+      <w:bookmarkStart w:id="121" w:name="_Toc406075069"/>
+      <w:bookmarkStart w:id="122" w:name="_Toc406075260"/>
+      <w:bookmarkStart w:id="123" w:name="_Toc406135656"/>
+      <w:bookmarkStart w:id="124" w:name="_Toc406135780"/>
+      <w:bookmarkStart w:id="125" w:name="_Toc406136619"/>
+      <w:bookmarkStart w:id="126" w:name="_Toc406138779"/>
+      <w:bookmarkEnd w:id="119"/>
+      <w:bookmarkEnd w:id="120"/>
+      <w:bookmarkEnd w:id="121"/>
+      <w:bookmarkEnd w:id="122"/>
+      <w:bookmarkEnd w:id="123"/>
+      <w:bookmarkEnd w:id="124"/>
+      <w:bookmarkEnd w:id="125"/>
+      <w:bookmarkEnd w:id="126"/>
+    </w:p>
+    <w:p>
+      <w:pPr>
+        <w:pStyle w:val="Heading2"/>
+      </w:pPr>
+      <w:bookmarkStart w:id="127" w:name="_Toc405901949"/>
+      <w:bookmarkStart w:id="128" w:name="_Toc405902510"/>
+      <w:bookmarkStart w:id="129" w:name="_Toc405902959"/>
+      <w:bookmarkStart w:id="130" w:name="_Toc406138780"/>
+      <w:r>
+        <w:t>Heading 2</w:t>
+      </w:r>
+      <w:bookmarkEnd w:id="127"/>
+      <w:bookmarkEnd w:id="128"/>
       <w:bookmarkEnd w:id="129"/>
       <w:bookmarkEnd w:id="130"/>
+    </w:p>
+    <w:p>
+      <w:pPr>
+        <w:pStyle w:val="Heading3"/>
+      </w:pPr>
+      <w:bookmarkStart w:id="131" w:name="_Toc405901950"/>
+      <w:bookmarkStart w:id="132" w:name="_Toc405902511"/>
+      <w:bookmarkStart w:id="133" w:name="_Toc405902960"/>
+      <w:bookmarkStart w:id="134" w:name="_Toc406138781"/>
+      <w:r>
+        <w:t>Heading 3</w:t>
+      </w:r>
       <w:bookmarkEnd w:id="131"/>
       <w:bookmarkEnd w:id="132"/>
       <w:bookmarkEnd w:id="133"/>
       <w:bookmarkEnd w:id="134"/>
+    </w:p>
+    <w:p>
+      <w:pPr>
+        <w:pStyle w:val="Heading4"/>
+      </w:pPr>
+      <w:bookmarkStart w:id="135" w:name="_Toc405902512"/>
+      <w:bookmarkStart w:id="136" w:name="_Toc405902961"/>
+      <w:bookmarkStart w:id="137" w:name="_Toc406138782"/>
+      <w:r>
+        <w:t>Heading 4</w:t>
+      </w:r>
       <w:bookmarkEnd w:id="135"/>
       <w:bookmarkEnd w:id="136"/>
-    </w:p>
-    <w:p>
-      <w:pPr>
-        <w:pStyle w:val="Heading2"/>
-      </w:pPr>
-      <w:bookmarkStart w:id="137" w:name="_Toc405901949"/>
-      <w:bookmarkStart w:id="138" w:name="_Toc405902510"/>
-      <w:bookmarkStart w:id="139" w:name="_Toc405902959"/>
-      <w:bookmarkStart w:id="140" w:name="_Toc406138780"/>
+      <w:bookmarkEnd w:id="137"/>
+    </w:p>
+    <w:p>
+      <w:pPr>
+        <w:pStyle w:val="Heading5"/>
+      </w:pPr>
+      <w:bookmarkStart w:id="138" w:name="_Toc405902513"/>
+      <w:bookmarkStart w:id="139" w:name="_Toc405902962"/>
+      <w:bookmarkStart w:id="140" w:name="_Toc406138783"/>
       <w:r>
-        <w:t>Hea</w:t>
+        <w:t>Heading 5</w:t>
       </w:r>
-      <w:r>
-        <w:t>ding 2</w:t>
-      </w:r>
-      <w:bookmarkEnd w:id="137"/>
       <w:bookmarkEnd w:id="138"/>
       <w:bookmarkEnd w:id="139"/>
       <w:bookmarkEnd w:id="140"/>
     </w:p>
     <w:p>
       <w:pPr>
-        <w:pStyle w:val="Heading3"/>
-      </w:pPr>
-      <w:bookmarkStart w:id="141" w:name="_Toc405901950"/>
-      <w:bookmarkStart w:id="142" w:name="_Toc405902511"/>
-      <w:bookmarkStart w:id="143" w:name="_Toc405902960"/>
-      <w:bookmarkStart w:id="144" w:name="_Toc406138781"/>
-      <w:r>
-        <w:t>Heading 3</w:t>
-      </w:r>
-      <w:bookmarkEnd w:id="141"/>
-      <w:bookmarkEnd w:id="142"/>
-      <w:bookmarkEnd w:id="143"/>
-      <w:bookmarkEnd w:id="144"/>
-    </w:p>
-    <w:p>
-      <w:pPr>
-        <w:pStyle w:val="Heading4"/>
-      </w:pPr>
-      <w:bookmarkStart w:id="145" w:name="_Toc405902512"/>
-      <w:bookmarkStart w:id="146" w:name="_Toc405902961"/>
-      <w:bookmarkStart w:id="147" w:name="_Toc406138782"/>
-      <w:r>
-        <w:t>Heading 4</w:t>
-      </w:r>
-      <w:bookmarkEnd w:id="145"/>
-      <w:bookmarkEnd w:id="146"/>
-      <w:bookmarkEnd w:id="147"/>
-    </w:p>
-    <w:p>
-      <w:pPr>
-        <w:pStyle w:val="Heading5"/>
-      </w:pPr>
-      <w:bookmarkStart w:id="148" w:name="_Toc405902513"/>
-      <w:bookmarkStart w:id="149" w:name="_Toc405902962"/>
-      <w:bookmarkStart w:id="150" w:name="_Toc406138783"/>
-      <w:r>
-        <w:t>Heading 5</w:t>
-      </w:r>
-      <w:bookmarkEnd w:id="148"/>
-      <w:bookmarkEnd w:id="149"/>
-      <w:bookmarkEnd w:id="150"/>
-    </w:p>
-    <w:p>
-      <w:pPr>
         <w:pStyle w:val="CaptionBotTblFig"/>
       </w:pPr>
-      <w:bookmarkStart w:id="151" w:name="_Toc406138810"/>
+      <w:bookmarkStart w:id="141" w:name="_Toc406138810"/>
       <w:r>
         <w:t xml:space="preserve">Figure </w:t>
       </w:r>
-      <w:r>
-        <w:fldChar w:fldCharType="begin"/>
-      </w:r>
-      <w:r>
-        <w:instrText xml:space="preserve"> STYLEREF 1 \s </w:instrText>
-      </w:r>
-      <w:r>
-        <w:fldChar w:fldCharType="separate"/>
-      </w:r>
-      <w:r>
-        <w:rPr>
-          <w:noProof/>
-        </w:rPr>
-        <w:t>4</w:t>
-      </w:r>
-      <w:r>
-        <w:rPr>
-          <w:noProof/>
-        </w:rPr>
-        <w:fldChar w:fldCharType="end"/>
-      </w:r>
+      <w:fldSimple w:instr=" STYLEREF 1 \s ">
+        <w:r>
+          <w:rPr>
+            <w:noProof/>
+          </w:rPr>
+          <w:t>4</w:t>
+        </w:r>
+      </w:fldSimple>
       <w:r>
         <w:noBreakHyphen/>
       </w:r>
-      <w:r>
-        <w:fldChar w:fldCharType="begin"/>
-      </w:r>
-      <w:r>
-        <w:instrText xml:space="preserve"> SEQ Figure \* ARABIC \s 1 </w:instrText>
-      </w:r>
-      <w:r>
-        <w:fldChar w:fldCharType="separate"/>
-      </w:r>
-      <w:r>
-        <w:rPr>
-          <w:noProof/>
-        </w:rPr>
-        <w:t>1</w:t>
-      </w:r>
-      <w:r>
-        <w:rPr>
-          <w:noProof/>
-        </w:rPr>
-        <w:fldChar w:fldCharType="end"/>
-      </w:r>
+      <w:fldSimple w:instr=" SEQ Figure \* ARABIC \s 1 ">
+        <w:r>
+          <w:rPr>
+            <w:noProof/>
+          </w:rPr>
+          <w:t>1</w:t>
+        </w:r>
+      </w:fldSimple>
       <w:r>
         <w:t>:</w:t>
       </w:r>
       <w:r>
         <w:tab/>
-        <w:t>This is the title of the figure.  (</w:t>
+        <w:t>This is the title of the figure.  (CaptionBot_Tbl_Fig)</w:t>
       </w:r>
-      <w:proofErr w:type="spellStart"/>
-      <w:r>
-        <w:t>CaptionBot_Tbl_Fig</w:t>
-      </w:r>
-      <w:proofErr w:type="spellEnd"/>
-      <w:r>
-        <w:t>)</w:t>
-      </w:r>
-      <w:bookmarkEnd w:id="151"/>
+      <w:bookmarkEnd w:id="141"/>
     </w:p>
     <w:p>
       <w:pPr>
         <w:pStyle w:val="CaptionTopTblFig"/>
       </w:pPr>
-      <w:bookmarkStart w:id="152" w:name="_Toc406138804"/>
+      <w:bookmarkStart w:id="142" w:name="_Toc406138804"/>
       <w:r>
         <w:t xml:space="preserve">Table </w:t>
       </w:r>
-      <w:r>
-        <w:fldChar w:fldCharType="begin"/>
-      </w:r>
-      <w:r>
-        <w:instrText xml:space="preserve"> STYLEREF 1 \s </w:instrText>
-      </w:r>
-      <w:r>
-        <w:fldChar w:fldCharType="separate"/>
-      </w:r>
-      <w:r>
-        <w:rPr>
-          <w:noProof/>
-        </w:rPr>
-        <w:t>4</w:t>
-      </w:r>
-      <w:r>
-        <w:rPr>
-          <w:noProof/>
-        </w:rPr>
-        <w:fldChar w:fldCharType="end"/>
-      </w:r>
+      <w:fldSimple w:instr=" STYLEREF 1 \s ">
+        <w:r>
+          <w:rPr>
+            <w:noProof/>
+          </w:rPr>
+          <w:t>4</w:t>
+        </w:r>
+      </w:fldSimple>
       <w:r>
         <w:noBreakHyphen/>
       </w:r>
-      <w:r>
-        <w:fldChar w:fldCharType="begin"/>
-      </w:r>
-      <w:r>
-        <w:instrText xml:space="preserve"> SEQ Table \* ARABIC \s 1 </w:instrText>
-      </w:r>
-      <w:r>
-        <w:fldChar w:fldCharType="separate"/>
-      </w:r>
-      <w:r>
-        <w:rPr>
-          <w:noProof/>
-        </w:rPr>
-        <w:t>1</w:t>
-      </w:r>
-      <w:r>
-        <w:rPr>
-          <w:noProof/>
-        </w:rPr>
-        <w:fldChar w:fldCharType="end"/>
-      </w:r>
+      <w:fldSimple w:instr=" SEQ Table \* ARABIC \s 1 ">
+        <w:r>
+          <w:rPr>
+            <w:noProof/>
+          </w:rPr>
+          <w:t>1</w:t>
+        </w:r>
+      </w:fldSimple>
       <w:r>
         <w:t>:</w:t>
       </w:r>
       <w:r>
         <w:tab/>
-        <w:t>This is the title of the table.  (</w:t>
+        <w:t>This is the title of the table.  (CaptionTop_Tbl_Fig)</w:t>
       </w:r>
-      <w:proofErr w:type="spellStart"/>
-      <w:r>
-        <w:t>CaptionTop_T</w:t>
-      </w:r>
-      <w:r>
-        <w:t>bl_Fig</w:t>
-      </w:r>
-      <w:proofErr w:type="spellEnd"/>
-      <w:r>
-        <w:t>)</w:t>
-      </w:r>
-      <w:bookmarkEnd w:id="152"/>
+      <w:bookmarkEnd w:id="142"/>
     </w:p>
     <w:p>
       <w:pPr>
@@ -6119,12 +5592,12 @@
       <w:pPr>
         <w:pStyle w:val="Chapter"/>
       </w:pPr>
-      <w:bookmarkStart w:id="153" w:name="_Toc406138784"/>
+      <w:bookmarkStart w:id="143" w:name="_Toc406138784"/>
       <w:r>
         <w:lastRenderedPageBreak/>
         <w:t>Chapter 5  Name of chapter (Chapter)</w:t>
       </w:r>
-      <w:bookmarkEnd w:id="153"/>
+      <w:bookmarkEnd w:id="143"/>
     </w:p>
     <w:p>
       <w:pPr>
@@ -6133,225 +5606,154 @@
       <w:r>
         <w:t>Heading 1 won’t print.  Don’t delete – doing so will lead to incorrect numbering.</w:t>
       </w:r>
-      <w:bookmarkStart w:id="154" w:name="_Toc405901952"/>
-      <w:bookmarkStart w:id="155" w:name="_Toc405902515"/>
-      <w:bookmarkStart w:id="156" w:name="_Toc406075075"/>
-      <w:bookmarkStart w:id="157" w:name="_Toc406075266"/>
-      <w:bookmarkStart w:id="158" w:name="_Toc406135663"/>
-      <w:bookmarkStart w:id="159" w:name="_Toc406135787"/>
-      <w:bookmarkStart w:id="160" w:name="_Toc406136626"/>
-      <w:bookmarkStart w:id="161" w:name="_Toc406138786"/>
+      <w:bookmarkStart w:id="144" w:name="_Toc405901952"/>
+      <w:bookmarkStart w:id="145" w:name="_Toc405902515"/>
+      <w:bookmarkStart w:id="146" w:name="_Toc406075075"/>
+      <w:bookmarkStart w:id="147" w:name="_Toc406075266"/>
+      <w:bookmarkStart w:id="148" w:name="_Toc406135663"/>
+      <w:bookmarkStart w:id="149" w:name="_Toc406135787"/>
+      <w:bookmarkStart w:id="150" w:name="_Toc406136626"/>
+      <w:bookmarkStart w:id="151" w:name="_Toc406138786"/>
+      <w:bookmarkEnd w:id="144"/>
+      <w:bookmarkEnd w:id="145"/>
+      <w:bookmarkEnd w:id="146"/>
+      <w:bookmarkEnd w:id="147"/>
+      <w:bookmarkEnd w:id="148"/>
+      <w:bookmarkEnd w:id="149"/>
+      <w:bookmarkEnd w:id="150"/>
+      <w:bookmarkEnd w:id="151"/>
+    </w:p>
+    <w:p>
+      <w:pPr>
+        <w:pStyle w:val="Heading2"/>
+      </w:pPr>
+      <w:bookmarkStart w:id="152" w:name="_Toc405901953"/>
+      <w:bookmarkStart w:id="153" w:name="_Toc405902516"/>
+      <w:bookmarkStart w:id="154" w:name="_Toc405902964"/>
+      <w:bookmarkStart w:id="155" w:name="_Toc406138787"/>
+      <w:r>
+        <w:t>Heading 2</w:t>
+      </w:r>
+      <w:bookmarkEnd w:id="152"/>
+      <w:bookmarkEnd w:id="153"/>
       <w:bookmarkEnd w:id="154"/>
       <w:bookmarkEnd w:id="155"/>
+    </w:p>
+    <w:p>
+      <w:pPr>
+        <w:pStyle w:val="Heading3"/>
+      </w:pPr>
+      <w:bookmarkStart w:id="156" w:name="_Toc405901954"/>
+      <w:bookmarkStart w:id="157" w:name="_Toc405902517"/>
+      <w:bookmarkStart w:id="158" w:name="_Toc405902965"/>
+      <w:bookmarkStart w:id="159" w:name="_Toc406138788"/>
+      <w:r>
+        <w:t>Heading 3</w:t>
+      </w:r>
       <w:bookmarkEnd w:id="156"/>
       <w:bookmarkEnd w:id="157"/>
       <w:bookmarkEnd w:id="158"/>
       <w:bookmarkEnd w:id="159"/>
+    </w:p>
+    <w:p>
+      <w:pPr>
+        <w:pStyle w:val="Heading4"/>
+      </w:pPr>
+      <w:bookmarkStart w:id="160" w:name="_Toc405902518"/>
+      <w:bookmarkStart w:id="161" w:name="_Toc405902966"/>
+      <w:bookmarkStart w:id="162" w:name="_Toc406138789"/>
+      <w:r>
+        <w:t>Heading 4</w:t>
+      </w:r>
       <w:bookmarkEnd w:id="160"/>
       <w:bookmarkEnd w:id="161"/>
-    </w:p>
-    <w:p>
-      <w:pPr>
-        <w:pStyle w:val="Heading2"/>
-      </w:pPr>
-      <w:bookmarkStart w:id="162" w:name="_Toc405901953"/>
-      <w:bookmarkStart w:id="163" w:name="_Toc405902516"/>
-      <w:bookmarkStart w:id="164" w:name="_Toc405902964"/>
-      <w:bookmarkStart w:id="165" w:name="_Toc406138787"/>
+      <w:bookmarkEnd w:id="162"/>
+    </w:p>
+    <w:p>
+      <w:pPr>
+        <w:pStyle w:val="Heading5"/>
+      </w:pPr>
+      <w:bookmarkStart w:id="163" w:name="_Toc405902519"/>
+      <w:bookmarkStart w:id="164" w:name="_Toc405902967"/>
+      <w:bookmarkStart w:id="165" w:name="_Toc406138790"/>
       <w:r>
-        <w:t>Heading 2</w:t>
+        <w:t>Heading 5</w:t>
       </w:r>
-      <w:bookmarkEnd w:id="162"/>
       <w:bookmarkEnd w:id="163"/>
       <w:bookmarkEnd w:id="164"/>
       <w:bookmarkEnd w:id="165"/>
     </w:p>
     <w:p>
       <w:pPr>
-        <w:pStyle w:val="Heading3"/>
-      </w:pPr>
-      <w:bookmarkStart w:id="166" w:name="_Toc405901954"/>
-      <w:bookmarkStart w:id="167" w:name="_Toc405902517"/>
-      <w:bookmarkStart w:id="168" w:name="_Toc405902965"/>
-      <w:bookmarkStart w:id="169" w:name="_Toc406138788"/>
-      <w:r>
-        <w:t>Heading 3</w:t>
-      </w:r>
-      <w:bookmarkEnd w:id="166"/>
-      <w:bookmarkEnd w:id="167"/>
-      <w:bookmarkEnd w:id="168"/>
-      <w:bookmarkEnd w:id="169"/>
-    </w:p>
-    <w:p>
-      <w:pPr>
-        <w:pStyle w:val="Heading4"/>
-      </w:pPr>
-      <w:bookmarkStart w:id="170" w:name="_Toc405902518"/>
-      <w:bookmarkStart w:id="171" w:name="_Toc405902966"/>
-      <w:bookmarkStart w:id="172" w:name="_Toc406138789"/>
-      <w:r>
-        <w:t>Heading 4</w:t>
-      </w:r>
-      <w:bookmarkEnd w:id="170"/>
-      <w:bookmarkEnd w:id="171"/>
-      <w:bookmarkEnd w:id="172"/>
-    </w:p>
-    <w:p>
-      <w:pPr>
-        <w:pStyle w:val="Heading5"/>
-      </w:pPr>
-      <w:bookmarkStart w:id="173" w:name="_Toc405902519"/>
-      <w:bookmarkStart w:id="174" w:name="_Toc405902967"/>
-      <w:bookmarkStart w:id="175" w:name="_Toc406138790"/>
-      <w:r>
-        <w:t>Heading 5</w:t>
-      </w:r>
-      <w:bookmarkEnd w:id="173"/>
-      <w:bookmarkEnd w:id="174"/>
-      <w:bookmarkEnd w:id="175"/>
-    </w:p>
-    <w:p>
-      <w:pPr>
         <w:pStyle w:val="CaptionBotTblFig"/>
       </w:pPr>
-      <w:bookmarkStart w:id="176" w:name="_Toc406138811"/>
+      <w:bookmarkStart w:id="166" w:name="_Toc406138811"/>
       <w:r>
         <w:t xml:space="preserve">Figure </w:t>
       </w:r>
-      <w:r>
-        <w:fldChar w:fldCharType="begin"/>
-      </w:r>
-      <w:r>
-        <w:instrText xml:space="preserve"> STYLEREF 1 \s </w:instrText>
-      </w:r>
-      <w:r>
-        <w:fldChar w:fldCharType="separate"/>
-      </w:r>
-      <w:r>
-        <w:rPr>
-          <w:noProof/>
-        </w:rPr>
-        <w:t>5</w:t>
-      </w:r>
-      <w:r>
-        <w:rPr>
-          <w:noProof/>
-        </w:rPr>
-        <w:fldChar w:fldCharType="end"/>
-      </w:r>
+      <w:fldSimple w:instr=" STYLEREF 1 \s ">
+        <w:r>
+          <w:rPr>
+            <w:noProof/>
+          </w:rPr>
+          <w:t>5</w:t>
+        </w:r>
+      </w:fldSimple>
       <w:r>
         <w:noBreakHyphen/>
       </w:r>
-      <w:r>
-        <w:fldChar w:fldCharType="begin"/>
-      </w:r>
-      <w:r>
-        <w:instrText xml:space="preserve"> SEQ Figure \* ARABIC \s 1 </w:instrText>
-      </w:r>
-      <w:r>
-        <w:fldChar w:fldCharType="separate"/>
-      </w:r>
-      <w:r>
-        <w:rPr>
-          <w:noProof/>
-        </w:rPr>
-        <w:t>1</w:t>
-      </w:r>
-      <w:r>
-        <w:rPr>
-          <w:noProof/>
-        </w:rPr>
-        <w:fldChar w:fldCharType="end"/>
-      </w:r>
+      <w:fldSimple w:instr=" SEQ Figure \* ARABIC \s 1 ">
+        <w:r>
+          <w:rPr>
+            <w:noProof/>
+          </w:rPr>
+          <w:t>1</w:t>
+        </w:r>
+      </w:fldSimple>
       <w:r>
         <w:t>:</w:t>
       </w:r>
       <w:r>
         <w:tab/>
-        <w:t xml:space="preserve">This is the title of the </w:t>
+        <w:t>This is the title of the figure.  (CaptionBot_Tbl_Fig)</w:t>
       </w:r>
-      <w:r>
-        <w:t>figure.  (</w:t>
-      </w:r>
-      <w:proofErr w:type="spellStart"/>
-      <w:r>
-        <w:t>CaptionBot_Tbl_Fig</w:t>
-      </w:r>
-      <w:proofErr w:type="spellEnd"/>
-      <w:r>
-        <w:t>)</w:t>
-      </w:r>
-      <w:bookmarkEnd w:id="176"/>
+      <w:bookmarkEnd w:id="166"/>
     </w:p>
     <w:p>
       <w:pPr>
         <w:pStyle w:val="CaptionTopTblFig"/>
       </w:pPr>
-      <w:bookmarkStart w:id="177" w:name="_Toc406138805"/>
+      <w:bookmarkStart w:id="167" w:name="_Toc406138805"/>
       <w:r>
         <w:t xml:space="preserve">Table </w:t>
       </w:r>
-      <w:r>
-        <w:fldChar w:fldCharType="begin"/>
-      </w:r>
-      <w:r>
-        <w:instrText xml:space="preserve"> STYLEREF 1 \s </w:instrText>
-      </w:r>
-      <w:r>
-        <w:fldChar w:fldCharType="separate"/>
-      </w:r>
-      <w:r>
-        <w:rPr>
-          <w:noProof/>
-        </w:rPr>
-        <w:t>5</w:t>
-      </w:r>
-      <w:r>
-        <w:rPr>
-          <w:noProof/>
-        </w:rPr>
-        <w:fldChar w:fldCharType="end"/>
-      </w:r>
+      <w:fldSimple w:instr=" STYLEREF 1 \s ">
+        <w:r>
+          <w:rPr>
+            <w:noProof/>
+          </w:rPr>
+          <w:t>5</w:t>
+        </w:r>
+      </w:fldSimple>
       <w:r>
         <w:noBreakHyphen/>
       </w:r>
-      <w:r>
-        <w:fldChar w:fldCharType="begin"/>
-      </w:r>
-      <w:r>
-        <w:instrText xml:space="preserve"> SEQ Table \* ARABIC \s 1 </w:instrText>
-      </w:r>
-      <w:r>
-        <w:fldChar w:fldCharType="separate"/>
-      </w:r>
-      <w:r>
-        <w:rPr>
-          <w:noProof/>
-        </w:rPr>
-        <w:t>1</w:t>
-      </w:r>
-      <w:r>
-        <w:rPr>
-          <w:noProof/>
-        </w:rPr>
-        <w:fldChar w:fldCharType="end"/>
-      </w:r>
+      <w:fldSimple w:instr=" SEQ Table \* ARABIC \s 1 ">
+        <w:r>
+          <w:rPr>
+            <w:noProof/>
+          </w:rPr>
+          <w:t>1</w:t>
+        </w:r>
+      </w:fldSimple>
       <w:r>
         <w:t>:</w:t>
       </w:r>
       <w:r>
         <w:tab/>
-        <w:t>This is the title of the table.  (</w:t>
+        <w:t>This is the title of the table.  (CaptionTop_Tbl_Fig)</w:t>
       </w:r>
-      <w:proofErr w:type="spellStart"/>
-      <w:r>
-        <w:t>CaptionTop_Tbl_Fig</w:t>
-      </w:r>
-      <w:proofErr w:type="spellEnd"/>
-      <w:r>
-        <w:t>)</w:t>
-      </w:r>
-      <w:bookmarkEnd w:id="177"/>
+      <w:bookmarkEnd w:id="167"/>
     </w:p>
     <w:p>
       <w:pPr>
@@ -6366,251 +5768,177 @@
       <w:pPr>
         <w:pStyle w:val="Chapter"/>
       </w:pPr>
-      <w:bookmarkStart w:id="178" w:name="_Toc405901955"/>
-      <w:bookmarkStart w:id="179" w:name="_Toc405902520"/>
-      <w:bookmarkStart w:id="180" w:name="_Toc405902968"/>
-      <w:bookmarkStart w:id="181" w:name="_Toc406138791"/>
+      <w:bookmarkStart w:id="168" w:name="_Toc405901955"/>
+      <w:bookmarkStart w:id="169" w:name="_Toc405902520"/>
+      <w:bookmarkStart w:id="170" w:name="_Toc405902968"/>
+      <w:bookmarkStart w:id="171" w:name="_Toc406138791"/>
       <w:r>
         <w:lastRenderedPageBreak/>
         <w:t xml:space="preserve">Chapter 6 </w:t>
       </w:r>
-      <w:bookmarkEnd w:id="178"/>
-      <w:bookmarkEnd w:id="179"/>
+      <w:bookmarkEnd w:id="168"/>
+      <w:bookmarkEnd w:id="169"/>
       <w:r>
         <w:t xml:space="preserve"> Name of chapter (Chapter)</w:t>
       </w:r>
+      <w:bookmarkEnd w:id="170"/>
+      <w:bookmarkEnd w:id="171"/>
+    </w:p>
+    <w:p>
+      <w:pPr>
+        <w:pStyle w:val="Heading1"/>
+      </w:pPr>
+      <w:r>
+        <w:t>Heading 1 won’t print.  Don’t delete – doing so will lead to incorrect numbering.</w:t>
+      </w:r>
+      <w:bookmarkStart w:id="172" w:name="_Toc405901956"/>
+      <w:bookmarkStart w:id="173" w:name="_Toc405902521"/>
+      <w:bookmarkStart w:id="174" w:name="_Toc406075081"/>
+      <w:bookmarkStart w:id="175" w:name="_Toc406075272"/>
+      <w:bookmarkStart w:id="176" w:name="_Toc406135670"/>
+      <w:bookmarkStart w:id="177" w:name="_Toc406135794"/>
+      <w:bookmarkStart w:id="178" w:name="_Toc406136633"/>
+      <w:bookmarkStart w:id="179" w:name="_Toc406138793"/>
+      <w:bookmarkEnd w:id="172"/>
+      <w:bookmarkEnd w:id="173"/>
+      <w:bookmarkEnd w:id="174"/>
+      <w:bookmarkEnd w:id="175"/>
+      <w:bookmarkEnd w:id="176"/>
+      <w:bookmarkEnd w:id="177"/>
+      <w:bookmarkEnd w:id="178"/>
+      <w:bookmarkEnd w:id="179"/>
+    </w:p>
+    <w:p>
+      <w:pPr>
+        <w:pStyle w:val="Heading2"/>
+      </w:pPr>
+      <w:bookmarkStart w:id="180" w:name="_Toc405901957"/>
+      <w:bookmarkStart w:id="181" w:name="_Toc405902522"/>
+      <w:bookmarkStart w:id="182" w:name="_Toc405902969"/>
+      <w:bookmarkStart w:id="183" w:name="_Toc406138794"/>
+      <w:r>
+        <w:t>Heading 2</w:t>
+      </w:r>
       <w:bookmarkEnd w:id="180"/>
       <w:bookmarkEnd w:id="181"/>
-    </w:p>
-    <w:p>
-      <w:pPr>
-        <w:pStyle w:val="Heading1"/>
-      </w:pPr>
-      <w:r>
-        <w:t xml:space="preserve">Heading 1 won’t print.  Don’t delete – doing so will lead to </w:t>
-      </w:r>
-      <w:r>
-        <w:t>incorrect numbering.</w:t>
-      </w:r>
-      <w:bookmarkStart w:id="182" w:name="_Toc405901956"/>
-      <w:bookmarkStart w:id="183" w:name="_Toc405902521"/>
-      <w:bookmarkStart w:id="184" w:name="_Toc406075081"/>
-      <w:bookmarkStart w:id="185" w:name="_Toc406075272"/>
-      <w:bookmarkStart w:id="186" w:name="_Toc406135670"/>
-      <w:bookmarkStart w:id="187" w:name="_Toc406135794"/>
-      <w:bookmarkStart w:id="188" w:name="_Toc406136633"/>
-      <w:bookmarkStart w:id="189" w:name="_Toc406138793"/>
       <w:bookmarkEnd w:id="182"/>
       <w:bookmarkEnd w:id="183"/>
+    </w:p>
+    <w:p>
+      <w:pPr>
+        <w:pStyle w:val="Heading3"/>
+      </w:pPr>
+      <w:bookmarkStart w:id="184" w:name="_Toc405901958"/>
+      <w:bookmarkStart w:id="185" w:name="_Toc405902523"/>
+      <w:bookmarkStart w:id="186" w:name="_Toc405902970"/>
+      <w:bookmarkStart w:id="187" w:name="_Toc406138795"/>
+      <w:r>
+        <w:t>Heading 3</w:t>
+      </w:r>
       <w:bookmarkEnd w:id="184"/>
       <w:bookmarkEnd w:id="185"/>
       <w:bookmarkEnd w:id="186"/>
       <w:bookmarkEnd w:id="187"/>
+    </w:p>
+    <w:p>
+      <w:pPr>
+        <w:pStyle w:val="Heading4"/>
+      </w:pPr>
+      <w:bookmarkStart w:id="188" w:name="_Toc405902524"/>
+      <w:bookmarkStart w:id="189" w:name="_Toc405902971"/>
+      <w:bookmarkStart w:id="190" w:name="_Toc406138796"/>
+      <w:r>
+        <w:t>Heading 4</w:t>
+      </w:r>
       <w:bookmarkEnd w:id="188"/>
       <w:bookmarkEnd w:id="189"/>
-    </w:p>
-    <w:p>
-      <w:pPr>
-        <w:pStyle w:val="Heading2"/>
-      </w:pPr>
-      <w:bookmarkStart w:id="190" w:name="_Toc405901957"/>
-      <w:bookmarkStart w:id="191" w:name="_Toc405902522"/>
-      <w:bookmarkStart w:id="192" w:name="_Toc405902969"/>
-      <w:bookmarkStart w:id="193" w:name="_Toc406138794"/>
+      <w:bookmarkEnd w:id="190"/>
+    </w:p>
+    <w:p>
+      <w:pPr>
+        <w:pStyle w:val="Heading5"/>
+      </w:pPr>
+      <w:bookmarkStart w:id="191" w:name="_Toc405902525"/>
+      <w:bookmarkStart w:id="192" w:name="_Toc405902972"/>
+      <w:bookmarkStart w:id="193" w:name="_Toc406138797"/>
       <w:r>
-        <w:t>Heading 2</w:t>
+        <w:t>Heading 5</w:t>
       </w:r>
-      <w:bookmarkEnd w:id="190"/>
       <w:bookmarkEnd w:id="191"/>
       <w:bookmarkEnd w:id="192"/>
       <w:bookmarkEnd w:id="193"/>
     </w:p>
     <w:p>
       <w:pPr>
-        <w:pStyle w:val="Heading3"/>
-      </w:pPr>
-      <w:bookmarkStart w:id="194" w:name="_Toc405901958"/>
-      <w:bookmarkStart w:id="195" w:name="_Toc405902523"/>
-      <w:bookmarkStart w:id="196" w:name="_Toc405902970"/>
-      <w:bookmarkStart w:id="197" w:name="_Toc406138795"/>
-      <w:r>
-        <w:t>Heading 3</w:t>
-      </w:r>
-      <w:bookmarkEnd w:id="194"/>
-      <w:bookmarkEnd w:id="195"/>
-      <w:bookmarkEnd w:id="196"/>
-      <w:bookmarkEnd w:id="197"/>
-    </w:p>
-    <w:p>
-      <w:pPr>
-        <w:pStyle w:val="Heading4"/>
-      </w:pPr>
-      <w:bookmarkStart w:id="198" w:name="_Toc405902524"/>
-      <w:bookmarkStart w:id="199" w:name="_Toc405902971"/>
-      <w:bookmarkStart w:id="200" w:name="_Toc406138796"/>
-      <w:r>
-        <w:t>Heading 4</w:t>
-      </w:r>
-      <w:bookmarkEnd w:id="198"/>
-      <w:bookmarkEnd w:id="199"/>
-      <w:bookmarkEnd w:id="200"/>
-    </w:p>
-    <w:p>
-      <w:pPr>
-        <w:pStyle w:val="Heading5"/>
-      </w:pPr>
-      <w:bookmarkStart w:id="201" w:name="_Toc405902525"/>
-      <w:bookmarkStart w:id="202" w:name="_Toc405902972"/>
-      <w:bookmarkStart w:id="203" w:name="_Toc406138797"/>
-      <w:r>
-        <w:t>Heading 5</w:t>
-      </w:r>
-      <w:bookmarkEnd w:id="201"/>
-      <w:bookmarkEnd w:id="202"/>
-      <w:bookmarkEnd w:id="203"/>
-    </w:p>
-    <w:p>
-      <w:pPr>
         <w:pStyle w:val="CaptionBotTblFig"/>
       </w:pPr>
-      <w:bookmarkStart w:id="204" w:name="_Toc406138812"/>
+      <w:bookmarkStart w:id="194" w:name="_Toc406138812"/>
       <w:r>
         <w:t xml:space="preserve">Figure </w:t>
       </w:r>
-      <w:r>
-        <w:fldChar w:fldCharType="begin"/>
-      </w:r>
-      <w:r>
-        <w:instrText xml:space="preserve"> STYLEREF 1 \s </w:instrText>
-      </w:r>
-      <w:r>
-        <w:fldChar w:fldCharType="separate"/>
-      </w:r>
-      <w:r>
-        <w:rPr>
-          <w:noProof/>
-        </w:rPr>
-        <w:t>6</w:t>
-      </w:r>
-      <w:r>
-        <w:rPr>
-          <w:noProof/>
-        </w:rPr>
-        <w:fldChar w:fldCharType="end"/>
-      </w:r>
+      <w:fldSimple w:instr=" STYLEREF 1 \s ">
+        <w:r>
+          <w:rPr>
+            <w:noProof/>
+          </w:rPr>
+          <w:t>6</w:t>
+        </w:r>
+      </w:fldSimple>
       <w:r>
         <w:noBreakHyphen/>
       </w:r>
-      <w:r>
-        <w:fldChar w:fldCharType="begin"/>
-      </w:r>
-      <w:r>
-        <w:instrText xml:space="preserve"> SEQ Figure \* ARABIC \s 1 </w:instrText>
-      </w:r>
-      <w:r>
-        <w:fldChar w:fldCharType="separate"/>
-      </w:r>
-      <w:r>
-        <w:rPr>
-          <w:noProof/>
-        </w:rPr>
-        <w:t>1</w:t>
-      </w:r>
-      <w:r>
-        <w:rPr>
-          <w:noProof/>
-        </w:rPr>
-        <w:fldChar w:fldCharType="end"/>
-      </w:r>
+      <w:fldSimple w:instr=" SEQ Figure \* ARABIC \s 1 ">
+        <w:r>
+          <w:rPr>
+            <w:noProof/>
+          </w:rPr>
+          <w:t>1</w:t>
+        </w:r>
+      </w:fldSimple>
       <w:r>
         <w:t>:</w:t>
       </w:r>
       <w:r>
         <w:tab/>
-        <w:t>This is the title of the figure.  (</w:t>
+        <w:t>This is the title of the figure.  (CaptionBot_Tbl_Fig)</w:t>
       </w:r>
-      <w:proofErr w:type="spellStart"/>
-      <w:r>
-        <w:t>CaptionBot_Tbl_Fig</w:t>
-      </w:r>
-      <w:proofErr w:type="spellEnd"/>
-      <w:r>
-        <w:t>)</w:t>
-      </w:r>
-      <w:bookmarkEnd w:id="204"/>
+      <w:bookmarkEnd w:id="194"/>
     </w:p>
     <w:p>
       <w:pPr>
         <w:pStyle w:val="CaptionTopTblFig"/>
       </w:pPr>
-      <w:bookmarkStart w:id="205" w:name="_Toc406138806"/>
+      <w:bookmarkStart w:id="195" w:name="_Toc406138806"/>
       <w:r>
         <w:t xml:space="preserve">Table </w:t>
       </w:r>
-      <w:r>
-        <w:fldChar w:fldCharType="begin"/>
-      </w:r>
-      <w:r>
-        <w:instrText xml:space="preserve"> STYLEREF 1 \s </w:instrText>
-      </w:r>
-      <w:r>
-        <w:fldChar w:fldCharType="separate"/>
-      </w:r>
-      <w:r>
-        <w:rPr>
-          <w:noProof/>
-        </w:rPr>
-        <w:t>6</w:t>
-      </w:r>
-      <w:r>
-        <w:rPr>
-          <w:noProof/>
-        </w:rPr>
-        <w:fldChar w:fldCharType="end"/>
-      </w:r>
+      <w:fldSimple w:instr=" STYLEREF 1 \s ">
+        <w:r>
+          <w:rPr>
+            <w:noProof/>
+          </w:rPr>
+          <w:t>6</w:t>
+        </w:r>
+      </w:fldSimple>
       <w:r>
         <w:noBreakHyphen/>
       </w:r>
-      <w:r>
-        <w:fldChar w:fldCharType="begin"/>
-      </w:r>
-      <w:r>
-        <w:instrText xml:space="preserve"> SEQ Table \* ARABIC \s 1 </w:instrText>
-      </w:r>
-      <w:r>
-        <w:fldChar w:fldCharType="separate"/>
-      </w:r>
-      <w:r>
-        <w:rPr>
-          <w:noProof/>
-        </w:rPr>
-        <w:t>1</w:t>
-      </w:r>
-      <w:r>
-        <w:rPr>
-          <w:noProof/>
-        </w:rPr>
-        <w:fldChar w:fldCharType="end"/>
-      </w:r>
+      <w:fldSimple w:instr=" SEQ Table \* ARABIC \s 1 ">
+        <w:r>
+          <w:rPr>
+            <w:noProof/>
+          </w:rPr>
+          <w:t>1</w:t>
+        </w:r>
+      </w:fldSimple>
       <w:r>
         <w:t>:</w:t>
       </w:r>
       <w:r>
         <w:tab/>
-        <w:t>This is the title of t</w:t>
+        <w:t>This is the title of the table.  (CaptionTop_Tbl_Fig)</w:t>
       </w:r>
-      <w:r>
-        <w:t>he table.  (</w:t>
-      </w:r>
-      <w:proofErr w:type="spellStart"/>
-      <w:r>
-        <w:t>CaptionTop_Tbl_Fig</w:t>
-      </w:r>
-      <w:proofErr w:type="spellEnd"/>
-      <w:r>
-        <w:t>)</w:t>
-      </w:r>
-      <w:bookmarkEnd w:id="205"/>
+      <w:bookmarkEnd w:id="195"/>
     </w:p>
     <w:p>
       <w:pPr>
@@ -6625,20 +5953,20 @@
       <w:pPr>
         <w:pStyle w:val="TOCHeading"/>
       </w:pPr>
-      <w:bookmarkStart w:id="206" w:name="_Toc405901959"/>
-      <w:bookmarkStart w:id="207" w:name="_Toc405902526"/>
-      <w:bookmarkStart w:id="208" w:name="_Toc405902973"/>
-      <w:bookmarkStart w:id="209" w:name="_Toc406138798"/>
+      <w:bookmarkStart w:id="196" w:name="_Toc405901959"/>
+      <w:bookmarkStart w:id="197" w:name="_Toc405902526"/>
+      <w:bookmarkStart w:id="198" w:name="_Toc405902973"/>
+      <w:bookmarkStart w:id="199" w:name="_Toc406138798"/>
       <w:r>
         <w:lastRenderedPageBreak/>
         <w:t>Bibliography (TOC_Heading)</w:t>
       </w:r>
-      <w:bookmarkEnd w:id="77"/>
-      <w:bookmarkEnd w:id="78"/>
-      <w:bookmarkEnd w:id="206"/>
-      <w:bookmarkEnd w:id="207"/>
-      <w:bookmarkEnd w:id="208"/>
-      <w:bookmarkEnd w:id="209"/>
+      <w:bookmarkEnd w:id="67"/>
+      <w:bookmarkEnd w:id="68"/>
+      <w:bookmarkEnd w:id="196"/>
+      <w:bookmarkEnd w:id="197"/>
+      <w:bookmarkEnd w:id="198"/>
+      <w:bookmarkEnd w:id="199"/>
     </w:p>
     <w:p>
       <w:pPr>
@@ -6653,10 +5981,7 @@
         <w:pStyle w:val="Reference"/>
       </w:pPr>
       <w:r>
-        <w:t>Bibliography Bibliography Bibliography Bibliography Bibliography Bibliography Bibliography</w:t>
-      </w:r>
-      <w:r>
-        <w:t xml:space="preserve"> Bibliography </w:t>
+        <w:t xml:space="preserve">Bibliography Bibliography Bibliography Bibliography Bibliography Bibliography Bibliography Bibliography </w:t>
       </w:r>
     </w:p>
     <w:p>
@@ -6685,24 +6010,24 @@
       <w:pPr>
         <w:pStyle w:val="TOCHeading"/>
       </w:pPr>
-      <w:bookmarkStart w:id="210" w:name="_Toc376503771"/>
-      <w:bookmarkStart w:id="211" w:name="_Toc376503840"/>
-      <w:bookmarkStart w:id="212" w:name="_Toc405901960"/>
-      <w:bookmarkStart w:id="213" w:name="_Toc405902527"/>
-      <w:bookmarkStart w:id="214" w:name="_Toc405902974"/>
-      <w:bookmarkStart w:id="215" w:name="_Toc406138799"/>
+      <w:bookmarkStart w:id="200" w:name="_Toc376503771"/>
+      <w:bookmarkStart w:id="201" w:name="_Toc376503840"/>
+      <w:bookmarkStart w:id="202" w:name="_Toc405901960"/>
+      <w:bookmarkStart w:id="203" w:name="_Toc405902527"/>
+      <w:bookmarkStart w:id="204" w:name="_Toc405902974"/>
+      <w:bookmarkStart w:id="205" w:name="_Toc406138799"/>
       <w:r>
         <w:lastRenderedPageBreak/>
         <w:t>Annexures (TOC_Heading)</w:t>
       </w:r>
-      <w:bookmarkEnd w:id="74"/>
-      <w:bookmarkEnd w:id="75"/>
-      <w:bookmarkEnd w:id="210"/>
-      <w:bookmarkEnd w:id="211"/>
-      <w:bookmarkEnd w:id="212"/>
-      <w:bookmarkEnd w:id="213"/>
-      <w:bookmarkEnd w:id="214"/>
-      <w:bookmarkEnd w:id="215"/>
+      <w:bookmarkEnd w:id="64"/>
+      <w:bookmarkEnd w:id="65"/>
+      <w:bookmarkEnd w:id="200"/>
+      <w:bookmarkEnd w:id="201"/>
+      <w:bookmarkEnd w:id="202"/>
+      <w:bookmarkEnd w:id="203"/>
+      <w:bookmarkEnd w:id="204"/>
+      <w:bookmarkEnd w:id="205"/>
     </w:p>
     <w:p>
       <w:pPr>
@@ -6711,14 +6036,14 @@
           <w:lang w:eastAsia="en-ZA"/>
         </w:rPr>
       </w:pPr>
-      <w:bookmarkStart w:id="216" w:name="_Toc406138800"/>
+      <w:bookmarkStart w:id="206" w:name="_Toc406138800"/>
       <w:r>
         <w:rPr>
           <w:lang w:eastAsia="en-ZA"/>
         </w:rPr>
         <w:t xml:space="preserve">Last Updated:  </w:t>
       </w:r>
-      <w:bookmarkEnd w:id="216"/>
+      <w:bookmarkEnd w:id="206"/>
       <w:r>
         <w:rPr>
           <w:lang w:eastAsia="en-ZA"/>
@@ -6739,7 +6064,7 @@
 </file>
 
 <file path=word/endnotes.xml><?xml version="1.0" encoding="utf-8"?>
-<w:endnotes xmlns:wpc="http://schemas.microsoft.com/office/word/2010/wordprocessingCanvas" xmlns:cx="http://schemas.microsoft.com/office/drawing/2014/chartex" xmlns:cx1="http://schemas.microsoft.com/office/drawing/2015/9/8/chartex" xmlns:cx2="http://schemas.microsoft.com/office/drawing/2015/10/21/chartex" xmlns:cx3="http://schemas.microsoft.com/office/drawing/2016/5/9/chartex" xmlns:cx4="http://schemas.microsoft.com/office/drawing/2016/5/10/chartex" xmlns:cx5="http://schemas.microsoft.com/office/drawing/2016/5/11/chartex" xmlns:cx6="http://schemas.microsoft.com/office/drawing/2016/5/12/chartex" xmlns:cx7="http://schemas.microsoft.com/office/drawing/2016/5/13/chartex" xmlns:cx8="http://schemas.microsoft.com/office/drawing/2016/5/14/chartex" xmlns:mc="http://schemas.openxmlformats.org/markup-compatibility/2006" xmlns:aink="http://schemas.microsoft.com/office/drawing/2016/ink" xmlns:am3d="http://schemas.microsoft.com/office/drawing/2017/model3d" xmlns:o="urn:schemas-microsoft-com:office:office" xmlns:r="http://schemas.openxmlformats.org/officeDocument/2006/relationships" xmlns:m="http://schemas.openxmlformats.org/officeDocument/2006/math" xmlns:v="urn:schemas-microsoft-com:vml" xmlns:wp14="http://schemas.microsoft.com/office/word/2010/wordprocessingDrawing" xmlns:wp="http://schemas.openxmlformats.org/drawingml/2006/wordprocessingDrawing" xmlns:w10="urn:schemas-microsoft-com:office:word" xmlns:w="http://schemas.openxmlformats.org/wordprocessingml/2006/main" xmlns:w14="http://schemas.microsoft.com/office/word/2010/wordml" xmlns:w15="http://schemas.microsoft.com/office/word/2012/wordml" xmlns:w16cex="http://schemas.microsoft.com/office/word/2018/wordml/cex" xmlns:w16cid="http://schemas.microsoft.com/office/word/2016/wordml/cid" xmlns:w16="http://schemas.microsoft.com/office/word/2018/wordml" xmlns:w16sdtdh="http://schemas.microsoft.com/office/word/2020/wordml/sdtdatahash" xmlns:w16se="http://schemas.microsoft.com/office/word/2015/wordml/symex" xmlns:wpg="http://schemas.microsoft.com/office/word/2010/wordprocessingGroup" xmlns:wpi="http://schemas.microsoft.com/office/word/2010/wordprocessingInk" xmlns:wne="http://schemas.microsoft.com/office/word/2006/wordml" xmlns:wps="http://schemas.microsoft.com/office/word/2010/wordprocessingShape" mc:Ignorable="w14 w15 w16se w16cid w16 w16cex w16sdtdh wp14">
+<w:endnotes xmlns:wpc="http://schemas.microsoft.com/office/word/2010/wordprocessingCanvas" xmlns:cx="http://schemas.microsoft.com/office/drawing/2014/chartex" xmlns:cx1="http://schemas.microsoft.com/office/drawing/2015/9/8/chartex" xmlns:cx2="http://schemas.microsoft.com/office/drawing/2015/10/21/chartex" xmlns:cx3="http://schemas.microsoft.com/office/drawing/2016/5/9/chartex" xmlns:cx4="http://schemas.microsoft.com/office/drawing/2016/5/10/chartex" xmlns:cx5="http://schemas.microsoft.com/office/drawing/2016/5/11/chartex" xmlns:cx6="http://schemas.microsoft.com/office/drawing/2016/5/12/chartex" xmlns:cx7="http://schemas.microsoft.com/office/drawing/2016/5/13/chartex" xmlns:cx8="http://schemas.microsoft.com/office/drawing/2016/5/14/chartex" xmlns:mc="http://schemas.openxmlformats.org/markup-compatibility/2006" xmlns:aink="http://schemas.microsoft.com/office/drawing/2016/ink" xmlns:am3d="http://schemas.microsoft.com/office/drawing/2017/model3d" xmlns:o="urn:schemas-microsoft-com:office:office" xmlns:r="http://schemas.openxmlformats.org/officeDocument/2006/relationships" xmlns:m="http://schemas.openxmlformats.org/officeDocument/2006/math" xmlns:v="urn:schemas-microsoft-com:vml" xmlns:wp14="http://schemas.microsoft.com/office/word/2010/wordprocessingDrawing" xmlns:wp="http://schemas.openxmlformats.org/drawingml/2006/wordprocessingDrawing" xmlns:w10="urn:schemas-microsoft-com:office:word" xmlns:w="http://schemas.openxmlformats.org/wordprocessingml/2006/main" xmlns:w14="http://schemas.microsoft.com/office/word/2010/wordml" xmlns:w15="http://schemas.microsoft.com/office/word/2012/wordml" xmlns:w16cex="http://schemas.microsoft.com/office/word/2018/wordml/cex" xmlns:w16cid="http://schemas.microsoft.com/office/word/2016/wordml/cid" xmlns:w16="http://schemas.microsoft.com/office/word/2018/wordml" xmlns:w16se="http://schemas.microsoft.com/office/word/2015/wordml/symex" xmlns:wpg="http://schemas.microsoft.com/office/word/2010/wordprocessingGroup" xmlns:wpi="http://schemas.microsoft.com/office/word/2010/wordprocessingInk" xmlns:wne="http://schemas.microsoft.com/office/word/2006/wordml" xmlns:wps="http://schemas.microsoft.com/office/word/2010/wordprocessingShape" mc:Ignorable="w14 w15 w16se w16cid w16 w16cex wp14">
   <w:endnote w:type="separator" w:id="-1">
     <w:p>
       <w:pPr>
@@ -6764,7 +6089,7 @@
 </file>
 
 <file path=word/footer1.xml><?xml version="1.0" encoding="utf-8"?>
-<w:ftr xmlns:wpc="http://schemas.microsoft.com/office/word/2010/wordprocessingCanvas" xmlns:cx="http://schemas.microsoft.com/office/drawing/2014/chartex" xmlns:cx1="http://schemas.microsoft.com/office/drawing/2015/9/8/chartex" xmlns:cx2="http://schemas.microsoft.com/office/drawing/2015/10/21/chartex" xmlns:cx3="http://schemas.microsoft.com/office/drawing/2016/5/9/chartex" xmlns:cx4="http://schemas.microsoft.com/office/drawing/2016/5/10/chartex" xmlns:cx5="http://schemas.microsoft.com/office/drawing/2016/5/11/chartex" xmlns:cx6="http://schemas.microsoft.com/office/drawing/2016/5/12/chartex" xmlns:cx7="http://schemas.microsoft.com/office/drawing/2016/5/13/chartex" xmlns:cx8="http://schemas.microsoft.com/office/drawing/2016/5/14/chartex" xmlns:mc="http://schemas.openxmlformats.org/markup-compatibility/2006" xmlns:aink="http://schemas.microsoft.com/office/drawing/2016/ink" xmlns:am3d="http://schemas.microsoft.com/office/drawing/2017/model3d" xmlns:o="urn:schemas-microsoft-com:office:office" xmlns:r="http://schemas.openxmlformats.org/officeDocument/2006/relationships" xmlns:m="http://schemas.openxmlformats.org/officeDocument/2006/math" xmlns:v="urn:schemas-microsoft-com:vml" xmlns:wp14="http://schemas.microsoft.com/office/word/2010/wordprocessingDrawing" xmlns:wp="http://schemas.openxmlformats.org/drawingml/2006/wordprocessingDrawing" xmlns:w10="urn:schemas-microsoft-com:office:word" xmlns:w="http://schemas.openxmlformats.org/wordprocessingml/2006/main" xmlns:w14="http://schemas.microsoft.com/office/word/2010/wordml" xmlns:w15="http://schemas.microsoft.com/office/word/2012/wordml" xmlns:w16cex="http://schemas.microsoft.com/office/word/2018/wordml/cex" xmlns:w16cid="http://schemas.microsoft.com/office/word/2016/wordml/cid" xmlns:w16="http://schemas.microsoft.com/office/word/2018/wordml" xmlns:w16sdtdh="http://schemas.microsoft.com/office/word/2020/wordml/sdtdatahash" xmlns:w16se="http://schemas.microsoft.com/office/word/2015/wordml/symex" xmlns:wpg="http://schemas.microsoft.com/office/word/2010/wordprocessingGroup" xmlns:wpi="http://schemas.microsoft.com/office/word/2010/wordprocessingInk" xmlns:wne="http://schemas.microsoft.com/office/word/2006/wordml" xmlns:wps="http://schemas.microsoft.com/office/word/2010/wordprocessingShape" mc:Ignorable="w14 w15 w16se w16cid w16 w16cex w16sdtdh wp14">
+<w:ftr xmlns:wpc="http://schemas.microsoft.com/office/word/2010/wordprocessingCanvas" xmlns:cx="http://schemas.microsoft.com/office/drawing/2014/chartex" xmlns:cx1="http://schemas.microsoft.com/office/drawing/2015/9/8/chartex" xmlns:cx2="http://schemas.microsoft.com/office/drawing/2015/10/21/chartex" xmlns:cx3="http://schemas.microsoft.com/office/drawing/2016/5/9/chartex" xmlns:cx4="http://schemas.microsoft.com/office/drawing/2016/5/10/chartex" xmlns:cx5="http://schemas.microsoft.com/office/drawing/2016/5/11/chartex" xmlns:cx6="http://schemas.microsoft.com/office/drawing/2016/5/12/chartex" xmlns:cx7="http://schemas.microsoft.com/office/drawing/2016/5/13/chartex" xmlns:cx8="http://schemas.microsoft.com/office/drawing/2016/5/14/chartex" xmlns:mc="http://schemas.openxmlformats.org/markup-compatibility/2006" xmlns:aink="http://schemas.microsoft.com/office/drawing/2016/ink" xmlns:am3d="http://schemas.microsoft.com/office/drawing/2017/model3d" xmlns:o="urn:schemas-microsoft-com:office:office" xmlns:r="http://schemas.openxmlformats.org/officeDocument/2006/relationships" xmlns:m="http://schemas.openxmlformats.org/officeDocument/2006/math" xmlns:v="urn:schemas-microsoft-com:vml" xmlns:wp14="http://schemas.microsoft.com/office/word/2010/wordprocessingDrawing" xmlns:wp="http://schemas.openxmlformats.org/drawingml/2006/wordprocessingDrawing" xmlns:w10="urn:schemas-microsoft-com:office:word" xmlns:w="http://schemas.openxmlformats.org/wordprocessingml/2006/main" xmlns:w14="http://schemas.microsoft.com/office/word/2010/wordml" xmlns:w15="http://schemas.microsoft.com/office/word/2012/wordml" xmlns:w16cex="http://schemas.microsoft.com/office/word/2018/wordml/cex" xmlns:w16cid="http://schemas.microsoft.com/office/word/2016/wordml/cid" xmlns:w16="http://schemas.microsoft.com/office/word/2018/wordml" xmlns:w16se="http://schemas.microsoft.com/office/word/2015/wordml/symex" xmlns:wpg="http://schemas.microsoft.com/office/word/2010/wordprocessingGroup" xmlns:wpi="http://schemas.microsoft.com/office/word/2010/wordprocessingInk" xmlns:wne="http://schemas.microsoft.com/office/word/2006/wordml" xmlns:wps="http://schemas.microsoft.com/office/word/2010/wordprocessingShape" mc:Ignorable="w14 w15 w16se w16cid w16 w16cex wp14">
   <w:p>
     <w:pPr>
       <w:pStyle w:val="Footer"/>
@@ -6792,14 +6117,7 @@
         <w:rStyle w:val="PageNumber"/>
         <w:noProof/>
       </w:rPr>
-      <w:t>vi</w:t>
-    </w:r>
-    <w:r>
-      <w:rPr>
-        <w:rStyle w:val="PageNumber"/>
-        <w:noProof/>
-      </w:rPr>
-      <w:t>i</w:t>
+      <w:t>vii</w:t>
     </w:r>
     <w:r>
       <w:rPr>
@@ -6812,7 +6130,7 @@
 </file>
 
 <file path=word/footer2.xml><?xml version="1.0" encoding="utf-8"?>
-<w:ftr xmlns:wpc="http://schemas.microsoft.com/office/word/2010/wordprocessingCanvas" xmlns:cx="http://schemas.microsoft.com/office/drawing/2014/chartex" xmlns:cx1="http://schemas.microsoft.com/office/drawing/2015/9/8/chartex" xmlns:cx2="http://schemas.microsoft.com/office/drawing/2015/10/21/chartex" xmlns:cx3="http://schemas.microsoft.com/office/drawing/2016/5/9/chartex" xmlns:cx4="http://schemas.microsoft.com/office/drawing/2016/5/10/chartex" xmlns:cx5="http://schemas.microsoft.com/office/drawing/2016/5/11/chartex" xmlns:cx6="http://schemas.microsoft.com/office/drawing/2016/5/12/chartex" xmlns:cx7="http://schemas.microsoft.com/office/drawing/2016/5/13/chartex" xmlns:cx8="http://schemas.microsoft.com/office/drawing/2016/5/14/chartex" xmlns:mc="http://schemas.openxmlformats.org/markup-compatibility/2006" xmlns:aink="http://schemas.microsoft.com/office/drawing/2016/ink" xmlns:am3d="http://schemas.microsoft.com/office/drawing/2017/model3d" xmlns:o="urn:schemas-microsoft-com:office:office" xmlns:r="http://schemas.openxmlformats.org/officeDocument/2006/relationships" xmlns:m="http://schemas.openxmlformats.org/officeDocument/2006/math" xmlns:v="urn:schemas-microsoft-com:vml" xmlns:wp14="http://schemas.microsoft.com/office/word/2010/wordprocessingDrawing" xmlns:wp="http://schemas.openxmlformats.org/drawingml/2006/wordprocessingDrawing" xmlns:w10="urn:schemas-microsoft-com:office:word" xmlns:w="http://schemas.openxmlformats.org/wordprocessingml/2006/main" xmlns:w14="http://schemas.microsoft.com/office/word/2010/wordml" xmlns:w15="http://schemas.microsoft.com/office/word/2012/wordml" xmlns:w16cex="http://schemas.microsoft.com/office/word/2018/wordml/cex" xmlns:w16cid="http://schemas.microsoft.com/office/word/2016/wordml/cid" xmlns:w16="http://schemas.microsoft.com/office/word/2018/wordml" xmlns:w16sdtdh="http://schemas.microsoft.com/office/word/2020/wordml/sdtdatahash" xmlns:w16se="http://schemas.microsoft.com/office/word/2015/wordml/symex" xmlns:wpg="http://schemas.microsoft.com/office/word/2010/wordprocessingGroup" xmlns:wpi="http://schemas.microsoft.com/office/word/2010/wordprocessingInk" xmlns:wne="http://schemas.microsoft.com/office/word/2006/wordml" xmlns:wps="http://schemas.microsoft.com/office/word/2010/wordprocessingShape" mc:Ignorable="w14 w15 w16se w16cid w16 w16cex w16sdtdh wp14">
+<w:ftr xmlns:wpc="http://schemas.microsoft.com/office/word/2010/wordprocessingCanvas" xmlns:cx="http://schemas.microsoft.com/office/drawing/2014/chartex" xmlns:cx1="http://schemas.microsoft.com/office/drawing/2015/9/8/chartex" xmlns:cx2="http://schemas.microsoft.com/office/drawing/2015/10/21/chartex" xmlns:cx3="http://schemas.microsoft.com/office/drawing/2016/5/9/chartex" xmlns:cx4="http://schemas.microsoft.com/office/drawing/2016/5/10/chartex" xmlns:cx5="http://schemas.microsoft.com/office/drawing/2016/5/11/chartex" xmlns:cx6="http://schemas.microsoft.com/office/drawing/2016/5/12/chartex" xmlns:cx7="http://schemas.microsoft.com/office/drawing/2016/5/13/chartex" xmlns:cx8="http://schemas.microsoft.com/office/drawing/2016/5/14/chartex" xmlns:mc="http://schemas.openxmlformats.org/markup-compatibility/2006" xmlns:aink="http://schemas.microsoft.com/office/drawing/2016/ink" xmlns:am3d="http://schemas.microsoft.com/office/drawing/2017/model3d" xmlns:o="urn:schemas-microsoft-com:office:office" xmlns:r="http://schemas.openxmlformats.org/officeDocument/2006/relationships" xmlns:m="http://schemas.openxmlformats.org/officeDocument/2006/math" xmlns:v="urn:schemas-microsoft-com:vml" xmlns:wp14="http://schemas.microsoft.com/office/word/2010/wordprocessingDrawing" xmlns:wp="http://schemas.openxmlformats.org/drawingml/2006/wordprocessingDrawing" xmlns:w10="urn:schemas-microsoft-com:office:word" xmlns:w="http://schemas.openxmlformats.org/wordprocessingml/2006/main" xmlns:w14="http://schemas.microsoft.com/office/word/2010/wordml" xmlns:w15="http://schemas.microsoft.com/office/word/2012/wordml" xmlns:w16cex="http://schemas.microsoft.com/office/word/2018/wordml/cex" xmlns:w16cid="http://schemas.microsoft.com/office/word/2016/wordml/cid" xmlns:w16="http://schemas.microsoft.com/office/word/2018/wordml" xmlns:w16se="http://schemas.microsoft.com/office/word/2015/wordml/symex" xmlns:wpg="http://schemas.microsoft.com/office/word/2010/wordprocessingGroup" xmlns:wpi="http://schemas.microsoft.com/office/word/2010/wordprocessingInk" xmlns:wne="http://schemas.microsoft.com/office/word/2006/wordml" xmlns:wps="http://schemas.microsoft.com/office/word/2010/wordprocessingShape" mc:Ignorable="w14 w15 w16se w16cid w16 w16cex wp14">
   <w:p>
     <w:pPr>
       <w:pStyle w:val="Footer"/>
@@ -6853,7 +6171,7 @@
 </file>
 
 <file path=word/footnotes.xml><?xml version="1.0" encoding="utf-8"?>
-<w:footnotes xmlns:wpc="http://schemas.microsoft.com/office/word/2010/wordprocessingCanvas" xmlns:cx="http://schemas.microsoft.com/office/drawing/2014/chartex" xmlns:cx1="http://schemas.microsoft.com/office/drawing/2015/9/8/chartex" xmlns:cx2="http://schemas.microsoft.com/office/drawing/2015/10/21/chartex" xmlns:cx3="http://schemas.microsoft.com/office/drawing/2016/5/9/chartex" xmlns:cx4="http://schemas.microsoft.com/office/drawing/2016/5/10/chartex" xmlns:cx5="http://schemas.microsoft.com/office/drawing/2016/5/11/chartex" xmlns:cx6="http://schemas.microsoft.com/office/drawing/2016/5/12/chartex" xmlns:cx7="http://schemas.microsoft.com/office/drawing/2016/5/13/chartex" xmlns:cx8="http://schemas.microsoft.com/office/drawing/2016/5/14/chartex" xmlns:mc="http://schemas.openxmlformats.org/markup-compatibility/2006" xmlns:aink="http://schemas.microsoft.com/office/drawing/2016/ink" xmlns:am3d="http://schemas.microsoft.com/office/drawing/2017/model3d" xmlns:o="urn:schemas-microsoft-com:office:office" xmlns:r="http://schemas.openxmlformats.org/officeDocument/2006/relationships" xmlns:m="http://schemas.openxmlformats.org/officeDocument/2006/math" xmlns:v="urn:schemas-microsoft-com:vml" xmlns:wp14="http://schemas.microsoft.com/office/word/2010/wordprocessingDrawing" xmlns:wp="http://schemas.openxmlformats.org/drawingml/2006/wordprocessingDrawing" xmlns:w10="urn:schemas-microsoft-com:office:word" xmlns:w="http://schemas.openxmlformats.org/wordprocessingml/2006/main" xmlns:w14="http://schemas.microsoft.com/office/word/2010/wordml" xmlns:w15="http://schemas.microsoft.com/office/word/2012/wordml" xmlns:w16cex="http://schemas.microsoft.com/office/word/2018/wordml/cex" xmlns:w16cid="http://schemas.microsoft.com/office/word/2016/wordml/cid" xmlns:w16="http://schemas.microsoft.com/office/word/2018/wordml" xmlns:w16sdtdh="http://schemas.microsoft.com/office/word/2020/wordml/sdtdatahash" xmlns:w16se="http://schemas.microsoft.com/office/word/2015/wordml/symex" xmlns:wpg="http://schemas.microsoft.com/office/word/2010/wordprocessingGroup" xmlns:wpi="http://schemas.microsoft.com/office/word/2010/wordprocessingInk" xmlns:wne="http://schemas.microsoft.com/office/word/2006/wordml" xmlns:wps="http://schemas.microsoft.com/office/word/2010/wordprocessingShape" mc:Ignorable="w14 w15 w16se w16cid w16 w16cex w16sdtdh wp14">
+<w:footnotes xmlns:wpc="http://schemas.microsoft.com/office/word/2010/wordprocessingCanvas" xmlns:cx="http://schemas.microsoft.com/office/drawing/2014/chartex" xmlns:cx1="http://schemas.microsoft.com/office/drawing/2015/9/8/chartex" xmlns:cx2="http://schemas.microsoft.com/office/drawing/2015/10/21/chartex" xmlns:cx3="http://schemas.microsoft.com/office/drawing/2016/5/9/chartex" xmlns:cx4="http://schemas.microsoft.com/office/drawing/2016/5/10/chartex" xmlns:cx5="http://schemas.microsoft.com/office/drawing/2016/5/11/chartex" xmlns:cx6="http://schemas.microsoft.com/office/drawing/2016/5/12/chartex" xmlns:cx7="http://schemas.microsoft.com/office/drawing/2016/5/13/chartex" xmlns:cx8="http://schemas.microsoft.com/office/drawing/2016/5/14/chartex" xmlns:mc="http://schemas.openxmlformats.org/markup-compatibility/2006" xmlns:aink="http://schemas.microsoft.com/office/drawing/2016/ink" xmlns:am3d="http://schemas.microsoft.com/office/drawing/2017/model3d" xmlns:o="urn:schemas-microsoft-com:office:office" xmlns:r="http://schemas.openxmlformats.org/officeDocument/2006/relationships" xmlns:m="http://schemas.openxmlformats.org/officeDocument/2006/math" xmlns:v="urn:schemas-microsoft-com:vml" xmlns:wp14="http://schemas.microsoft.com/office/word/2010/wordprocessingDrawing" xmlns:wp="http://schemas.openxmlformats.org/drawingml/2006/wordprocessingDrawing" xmlns:w10="urn:schemas-microsoft-com:office:word" xmlns:w="http://schemas.openxmlformats.org/wordprocessingml/2006/main" xmlns:w14="http://schemas.microsoft.com/office/word/2010/wordml" xmlns:w15="http://schemas.microsoft.com/office/word/2012/wordml" xmlns:w16cex="http://schemas.microsoft.com/office/word/2018/wordml/cex" xmlns:w16cid="http://schemas.microsoft.com/office/word/2016/wordml/cid" xmlns:w16="http://schemas.microsoft.com/office/word/2018/wordml" xmlns:w16se="http://schemas.microsoft.com/office/word/2015/wordml/symex" xmlns:wpg="http://schemas.microsoft.com/office/word/2010/wordprocessingGroup" xmlns:wpi="http://schemas.microsoft.com/office/word/2010/wordprocessingInk" xmlns:wne="http://schemas.microsoft.com/office/word/2006/wordml" xmlns:wps="http://schemas.microsoft.com/office/word/2010/wordprocessingShape" mc:Ignorable="w14 w15 w16se w16cid w16 w16cex wp14">
   <w:footnote w:type="separator" w:id="-1">
     <w:p>
       <w:pPr>
@@ -6878,7 +6196,7 @@
 </file>
 
 <file path=word/header1.xml><?xml version="1.0" encoding="utf-8"?>
-<w:hdr xmlns:wpc="http://schemas.microsoft.com/office/word/2010/wordprocessingCanvas" xmlns:cx="http://schemas.microsoft.com/office/drawing/2014/chartex" xmlns:cx1="http://schemas.microsoft.com/office/drawing/2015/9/8/chartex" xmlns:cx2="http://schemas.microsoft.com/office/drawing/2015/10/21/chartex" xmlns:cx3="http://schemas.microsoft.com/office/drawing/2016/5/9/chartex" xmlns:cx4="http://schemas.microsoft.com/office/drawing/2016/5/10/chartex" xmlns:cx5="http://schemas.microsoft.com/office/drawing/2016/5/11/chartex" xmlns:cx6="http://schemas.microsoft.com/office/drawing/2016/5/12/chartex" xmlns:cx7="http://schemas.microsoft.com/office/drawing/2016/5/13/chartex" xmlns:cx8="http://schemas.microsoft.com/office/drawing/2016/5/14/chartex" xmlns:mc="http://schemas.openxmlformats.org/markup-compatibility/2006" xmlns:aink="http://schemas.microsoft.com/office/drawing/2016/ink" xmlns:am3d="http://schemas.microsoft.com/office/drawing/2017/model3d" xmlns:o="urn:schemas-microsoft-com:office:office" xmlns:r="http://schemas.openxmlformats.org/officeDocument/2006/relationships" xmlns:m="http://schemas.openxmlformats.org/officeDocument/2006/math" xmlns:v="urn:schemas-microsoft-com:vml" xmlns:wp14="http://schemas.microsoft.com/office/word/2010/wordprocessingDrawing" xmlns:wp="http://schemas.openxmlformats.org/drawingml/2006/wordprocessingDrawing" xmlns:w10="urn:schemas-microsoft-com:office:word" xmlns:w="http://schemas.openxmlformats.org/wordprocessingml/2006/main" xmlns:w14="http://schemas.microsoft.com/office/word/2010/wordml" xmlns:w15="http://schemas.microsoft.com/office/word/2012/wordml" xmlns:w16cex="http://schemas.microsoft.com/office/word/2018/wordml/cex" xmlns:w16cid="http://schemas.microsoft.com/office/word/2016/wordml/cid" xmlns:w16="http://schemas.microsoft.com/office/word/2018/wordml" xmlns:w16sdtdh="http://schemas.microsoft.com/office/word/2020/wordml/sdtdatahash" xmlns:w16se="http://schemas.microsoft.com/office/word/2015/wordml/symex" xmlns:wpg="http://schemas.microsoft.com/office/word/2010/wordprocessingGroup" xmlns:wpi="http://schemas.microsoft.com/office/word/2010/wordprocessingInk" xmlns:wne="http://schemas.microsoft.com/office/word/2006/wordml" xmlns:wps="http://schemas.microsoft.com/office/word/2010/wordprocessingShape" mc:Ignorable="w14 w15 w16se w16cid w16 w16cex w16sdtdh wp14">
+<w:hdr xmlns:wpc="http://schemas.microsoft.com/office/word/2010/wordprocessingCanvas" xmlns:cx="http://schemas.microsoft.com/office/drawing/2014/chartex" xmlns:cx1="http://schemas.microsoft.com/office/drawing/2015/9/8/chartex" xmlns:cx2="http://schemas.microsoft.com/office/drawing/2015/10/21/chartex" xmlns:cx3="http://schemas.microsoft.com/office/drawing/2016/5/9/chartex" xmlns:cx4="http://schemas.microsoft.com/office/drawing/2016/5/10/chartex" xmlns:cx5="http://schemas.microsoft.com/office/drawing/2016/5/11/chartex" xmlns:cx6="http://schemas.microsoft.com/office/drawing/2016/5/12/chartex" xmlns:cx7="http://schemas.microsoft.com/office/drawing/2016/5/13/chartex" xmlns:cx8="http://schemas.microsoft.com/office/drawing/2016/5/14/chartex" xmlns:mc="http://schemas.openxmlformats.org/markup-compatibility/2006" xmlns:aink="http://schemas.microsoft.com/office/drawing/2016/ink" xmlns:am3d="http://schemas.microsoft.com/office/drawing/2017/model3d" xmlns:o="urn:schemas-microsoft-com:office:office" xmlns:r="http://schemas.openxmlformats.org/officeDocument/2006/relationships" xmlns:m="http://schemas.openxmlformats.org/officeDocument/2006/math" xmlns:v="urn:schemas-microsoft-com:vml" xmlns:wp14="http://schemas.microsoft.com/office/word/2010/wordprocessingDrawing" xmlns:wp="http://schemas.openxmlformats.org/drawingml/2006/wordprocessingDrawing" xmlns:w10="urn:schemas-microsoft-com:office:word" xmlns:w="http://schemas.openxmlformats.org/wordprocessingml/2006/main" xmlns:w14="http://schemas.microsoft.com/office/word/2010/wordml" xmlns:w15="http://schemas.microsoft.com/office/word/2012/wordml" xmlns:w16cex="http://schemas.microsoft.com/office/word/2018/wordml/cex" xmlns:w16cid="http://schemas.microsoft.com/office/word/2016/wordml/cid" xmlns:w16="http://schemas.microsoft.com/office/word/2018/wordml" xmlns:w16se="http://schemas.microsoft.com/office/word/2015/wordml/symex" xmlns:wpg="http://schemas.microsoft.com/office/word/2010/wordprocessingGroup" xmlns:wpi="http://schemas.microsoft.com/office/word/2010/wordprocessingInk" xmlns:wne="http://schemas.microsoft.com/office/word/2006/wordml" xmlns:wps="http://schemas.microsoft.com/office/word/2010/wordprocessingShape" mc:Ignorable="w14 w15 w16se w16cid w16 w16cex wp14">
   <w:p>
     <w:pPr>
       <w:pStyle w:val="Header"/>
@@ -6953,7 +6271,7 @@
 </file>
 
 <file path=word/header2.xml><?xml version="1.0" encoding="utf-8"?>
-<w:hdr xmlns:wpc="http://schemas.microsoft.com/office/word/2010/wordprocessingCanvas" xmlns:cx="http://schemas.microsoft.com/office/drawing/2014/chartex" xmlns:cx1="http://schemas.microsoft.com/office/drawing/2015/9/8/chartex" xmlns:cx2="http://schemas.microsoft.com/office/drawing/2015/10/21/chartex" xmlns:cx3="http://schemas.microsoft.com/office/drawing/2016/5/9/chartex" xmlns:cx4="http://schemas.microsoft.com/office/drawing/2016/5/10/chartex" xmlns:cx5="http://schemas.microsoft.com/office/drawing/2016/5/11/chartex" xmlns:cx6="http://schemas.microsoft.com/office/drawing/2016/5/12/chartex" xmlns:cx7="http://schemas.microsoft.com/office/drawing/2016/5/13/chartex" xmlns:cx8="http://schemas.microsoft.com/office/drawing/2016/5/14/chartex" xmlns:mc="http://schemas.openxmlformats.org/markup-compatibility/2006" xmlns:aink="http://schemas.microsoft.com/office/drawing/2016/ink" xmlns:am3d="http://schemas.microsoft.com/office/drawing/2017/model3d" xmlns:o="urn:schemas-microsoft-com:office:office" xmlns:r="http://schemas.openxmlformats.org/officeDocument/2006/relationships" xmlns:m="http://schemas.openxmlformats.org/officeDocument/2006/math" xmlns:v="urn:schemas-microsoft-com:vml" xmlns:wp14="http://schemas.microsoft.com/office/word/2010/wordprocessingDrawing" xmlns:wp="http://schemas.openxmlformats.org/drawingml/2006/wordprocessingDrawing" xmlns:w10="urn:schemas-microsoft-com:office:word" xmlns:w="http://schemas.openxmlformats.org/wordprocessingml/2006/main" xmlns:w14="http://schemas.microsoft.com/office/word/2010/wordml" xmlns:w15="http://schemas.microsoft.com/office/word/2012/wordml" xmlns:w16cex="http://schemas.microsoft.com/office/word/2018/wordml/cex" xmlns:w16cid="http://schemas.microsoft.com/office/word/2016/wordml/cid" xmlns:w16="http://schemas.microsoft.com/office/word/2018/wordml" xmlns:w16sdtdh="http://schemas.microsoft.com/office/word/2020/wordml/sdtdatahash" xmlns:w16se="http://schemas.microsoft.com/office/word/2015/wordml/symex" xmlns:wpg="http://schemas.microsoft.com/office/word/2010/wordprocessingGroup" xmlns:wpi="http://schemas.microsoft.com/office/word/2010/wordprocessingInk" xmlns:wne="http://schemas.microsoft.com/office/word/2006/wordml" xmlns:wps="http://schemas.microsoft.com/office/word/2010/wordprocessingShape" mc:Ignorable="w14 w15 w16se w16cid w16 w16cex w16sdtdh wp14">
+<w:hdr xmlns:wpc="http://schemas.microsoft.com/office/word/2010/wordprocessingCanvas" xmlns:cx="http://schemas.microsoft.com/office/drawing/2014/chartex" xmlns:cx1="http://schemas.microsoft.com/office/drawing/2015/9/8/chartex" xmlns:cx2="http://schemas.microsoft.com/office/drawing/2015/10/21/chartex" xmlns:cx3="http://schemas.microsoft.com/office/drawing/2016/5/9/chartex" xmlns:cx4="http://schemas.microsoft.com/office/drawing/2016/5/10/chartex" xmlns:cx5="http://schemas.microsoft.com/office/drawing/2016/5/11/chartex" xmlns:cx6="http://schemas.microsoft.com/office/drawing/2016/5/12/chartex" xmlns:cx7="http://schemas.microsoft.com/office/drawing/2016/5/13/chartex" xmlns:cx8="http://schemas.microsoft.com/office/drawing/2016/5/14/chartex" xmlns:mc="http://schemas.openxmlformats.org/markup-compatibility/2006" xmlns:aink="http://schemas.microsoft.com/office/drawing/2016/ink" xmlns:am3d="http://schemas.microsoft.com/office/drawing/2017/model3d" xmlns:o="urn:schemas-microsoft-com:office:office" xmlns:r="http://schemas.openxmlformats.org/officeDocument/2006/relationships" xmlns:m="http://schemas.openxmlformats.org/officeDocument/2006/math" xmlns:v="urn:schemas-microsoft-com:vml" xmlns:wp14="http://schemas.microsoft.com/office/word/2010/wordprocessingDrawing" xmlns:wp="http://schemas.openxmlformats.org/drawingml/2006/wordprocessingDrawing" xmlns:w10="urn:schemas-microsoft-com:office:word" xmlns:w="http://schemas.openxmlformats.org/wordprocessingml/2006/main" xmlns:w14="http://schemas.microsoft.com/office/word/2010/wordml" xmlns:w15="http://schemas.microsoft.com/office/word/2012/wordml" xmlns:w16cex="http://schemas.microsoft.com/office/word/2018/wordml/cex" xmlns:w16cid="http://schemas.microsoft.com/office/word/2016/wordml/cid" xmlns:w16="http://schemas.microsoft.com/office/word/2018/wordml" xmlns:w16se="http://schemas.microsoft.com/office/word/2015/wordml/symex" xmlns:wpg="http://schemas.microsoft.com/office/word/2010/wordprocessingGroup" xmlns:wpi="http://schemas.microsoft.com/office/word/2010/wordprocessingInk" xmlns:wne="http://schemas.microsoft.com/office/word/2006/wordml" xmlns:wps="http://schemas.microsoft.com/office/word/2010/wordprocessingShape" mc:Ignorable="w14 w15 w16se w16cid w16 w16cex wp14">
   <w:p>
     <w:pPr>
       <w:pStyle w:val="Header"/>
@@ -6963,7 +6281,7 @@
 </file>
 
 <file path=word/numbering.xml><?xml version="1.0" encoding="utf-8"?>
-<w:numbering xmlns:wpc="http://schemas.microsoft.com/office/word/2010/wordprocessingCanvas" xmlns:cx="http://schemas.microsoft.com/office/drawing/2014/chartex" xmlns:cx1="http://schemas.microsoft.com/office/drawing/2015/9/8/chartex" xmlns:cx2="http://schemas.microsoft.com/office/drawing/2015/10/21/chartex" xmlns:cx3="http://schemas.microsoft.com/office/drawing/2016/5/9/chartex" xmlns:cx4="http://schemas.microsoft.com/office/drawing/2016/5/10/chartex" xmlns:cx5="http://schemas.microsoft.com/office/drawing/2016/5/11/chartex" xmlns:cx6="http://schemas.microsoft.com/office/drawing/2016/5/12/chartex" xmlns:cx7="http://schemas.microsoft.com/office/drawing/2016/5/13/chartex" xmlns:cx8="http://schemas.microsoft.com/office/drawing/2016/5/14/chartex" xmlns:mc="http://schemas.openxmlformats.org/markup-compatibility/2006" xmlns:aink="http://schemas.microsoft.com/office/drawing/2016/ink" xmlns:am3d="http://schemas.microsoft.com/office/drawing/2017/model3d" xmlns:o="urn:schemas-microsoft-com:office:office" xmlns:r="http://schemas.openxmlformats.org/officeDocument/2006/relationships" xmlns:m="http://schemas.openxmlformats.org/officeDocument/2006/math" xmlns:v="urn:schemas-microsoft-com:vml" xmlns:wp14="http://schemas.microsoft.com/office/word/2010/wordprocessingDrawing" xmlns:wp="http://schemas.openxmlformats.org/drawingml/2006/wordprocessingDrawing" xmlns:w10="urn:schemas-microsoft-com:office:word" xmlns:w="http://schemas.openxmlformats.org/wordprocessingml/2006/main" xmlns:w14="http://schemas.microsoft.com/office/word/2010/wordml" xmlns:w15="http://schemas.microsoft.com/office/word/2012/wordml" xmlns:w16cex="http://schemas.microsoft.com/office/word/2018/wordml/cex" xmlns:w16cid="http://schemas.microsoft.com/office/word/2016/wordml/cid" xmlns:w16="http://schemas.microsoft.com/office/word/2018/wordml" xmlns:w16sdtdh="http://schemas.microsoft.com/office/word/2020/wordml/sdtdatahash" xmlns:w16se="http://schemas.microsoft.com/office/word/2015/wordml/symex" xmlns:wpg="http://schemas.microsoft.com/office/word/2010/wordprocessingGroup" xmlns:wpi="http://schemas.microsoft.com/office/word/2010/wordprocessingInk" xmlns:wne="http://schemas.microsoft.com/office/word/2006/wordml" xmlns:wps="http://schemas.microsoft.com/office/word/2010/wordprocessingShape" mc:Ignorable="w14 w15 w16se w16cid w16 w16cex w16sdtdh wp14">
+<w:numbering xmlns:wpc="http://schemas.microsoft.com/office/word/2010/wordprocessingCanvas" xmlns:cx="http://schemas.microsoft.com/office/drawing/2014/chartex" xmlns:cx1="http://schemas.microsoft.com/office/drawing/2015/9/8/chartex" xmlns:cx2="http://schemas.microsoft.com/office/drawing/2015/10/21/chartex" xmlns:cx3="http://schemas.microsoft.com/office/drawing/2016/5/9/chartex" xmlns:cx4="http://schemas.microsoft.com/office/drawing/2016/5/10/chartex" xmlns:cx5="http://schemas.microsoft.com/office/drawing/2016/5/11/chartex" xmlns:cx6="http://schemas.microsoft.com/office/drawing/2016/5/12/chartex" xmlns:cx7="http://schemas.microsoft.com/office/drawing/2016/5/13/chartex" xmlns:cx8="http://schemas.microsoft.com/office/drawing/2016/5/14/chartex" xmlns:mc="http://schemas.openxmlformats.org/markup-compatibility/2006" xmlns:aink="http://schemas.microsoft.com/office/drawing/2016/ink" xmlns:am3d="http://schemas.microsoft.com/office/drawing/2017/model3d" xmlns:o="urn:schemas-microsoft-com:office:office" xmlns:r="http://schemas.openxmlformats.org/officeDocument/2006/relationships" xmlns:m="http://schemas.openxmlformats.org/officeDocument/2006/math" xmlns:v="urn:schemas-microsoft-com:vml" xmlns:wp14="http://schemas.microsoft.com/office/word/2010/wordprocessingDrawing" xmlns:wp="http://schemas.openxmlformats.org/drawingml/2006/wordprocessingDrawing" xmlns:w10="urn:schemas-microsoft-com:office:word" xmlns:w="http://schemas.openxmlformats.org/wordprocessingml/2006/main" xmlns:w14="http://schemas.microsoft.com/office/word/2010/wordml" xmlns:w15="http://schemas.microsoft.com/office/word/2012/wordml" xmlns:w16cex="http://schemas.microsoft.com/office/word/2018/wordml/cex" xmlns:w16cid="http://schemas.microsoft.com/office/word/2016/wordml/cid" xmlns:w16="http://schemas.microsoft.com/office/word/2018/wordml" xmlns:w16se="http://schemas.microsoft.com/office/word/2015/wordml/symex" xmlns:wpg="http://schemas.microsoft.com/office/word/2010/wordprocessingGroup" xmlns:wpi="http://schemas.microsoft.com/office/word/2010/wordprocessingInk" xmlns:wne="http://schemas.microsoft.com/office/word/2006/wordml" xmlns:wps="http://schemas.microsoft.com/office/word/2010/wordprocessingShape" mc:Ignorable="w14 w15 w16se w16cid w16 w16cex wp14">
   <w:abstractNum w:abstractNumId="0" w15:restartNumberingAfterBreak="0">
     <w:nsid w:val="FFFFFF7C"/>
     <w:multiLevelType w:val="singleLevel"/>
@@ -9418,7 +8736,7 @@
 </file>
 
 <file path=word/styles.xml><?xml version="1.0" encoding="utf-8"?>
-<w:styles xmlns:mc="http://schemas.openxmlformats.org/markup-compatibility/2006" xmlns:r="http://schemas.openxmlformats.org/officeDocument/2006/relationships" xmlns:w="http://schemas.openxmlformats.org/wordprocessingml/2006/main" xmlns:w14="http://schemas.microsoft.com/office/word/2010/wordml" xmlns:w15="http://schemas.microsoft.com/office/word/2012/wordml" xmlns:w16cex="http://schemas.microsoft.com/office/word/2018/wordml/cex" xmlns:w16cid="http://schemas.microsoft.com/office/word/2016/wordml/cid" xmlns:w16="http://schemas.microsoft.com/office/word/2018/wordml" xmlns:w16sdtdh="http://schemas.microsoft.com/office/word/2020/wordml/sdtdatahash" xmlns:w16se="http://schemas.microsoft.com/office/word/2015/wordml/symex" mc:Ignorable="w14 w15 w16se w16cid w16 w16cex w16sdtdh">
+<w:styles xmlns:mc="http://schemas.openxmlformats.org/markup-compatibility/2006" xmlns:r="http://schemas.openxmlformats.org/officeDocument/2006/relationships" xmlns:w="http://schemas.openxmlformats.org/wordprocessingml/2006/main" xmlns:w14="http://schemas.microsoft.com/office/word/2010/wordml" xmlns:w15="http://schemas.microsoft.com/office/word/2012/wordml" xmlns:w16cex="http://schemas.microsoft.com/office/word/2018/wordml/cex" xmlns:w16cid="http://schemas.microsoft.com/office/word/2016/wordml/cid" xmlns:w16="http://schemas.microsoft.com/office/word/2018/wordml" xmlns:w16se="http://schemas.microsoft.com/office/word/2015/wordml/symex" mc:Ignorable="w14 w15 w16se w16cid w16 w16cex">
   <w:docDefaults>
     <w:rPrDefault>
       <w:rPr>
@@ -9534,7 +8852,7 @@
     <w:lsdException w:name="HTML Sample" w:semiHidden="1" w:unhideWhenUsed="1"/>
     <w:lsdException w:name="HTML Typewriter" w:semiHidden="1" w:unhideWhenUsed="1"/>
     <w:lsdException w:name="HTML Variable" w:semiHidden="1" w:unhideWhenUsed="1"/>
-    <w:lsdException w:name="Normal Table" w:uiPriority="99"/>
+    <w:lsdException w:name="Normal Table" w:semiHidden="1" w:uiPriority="99" w:unhideWhenUsed="1"/>
     <w:lsdException w:name="annotation subject" w:semiHidden="1" w:uiPriority="99" w:unhideWhenUsed="1"/>
     <w:lsdException w:name="No List" w:semiHidden="1" w:uiPriority="99" w:unhideWhenUsed="1"/>
     <w:lsdException w:name="Outline List 1" w:semiHidden="1" w:unhideWhenUsed="1"/>
@@ -9577,8 +8895,11 @@
     <w:lsdException w:name="Table Contemporary" w:semiHidden="1" w:unhideWhenUsed="1"/>
     <w:lsdException w:name="Table Elegant" w:semiHidden="1" w:unhideWhenUsed="1"/>
     <w:lsdException w:name="Table Professional" w:semiHidden="1" w:unhideWhenUsed="1"/>
+    <w:lsdException w:name="Table Subtle 1" w:semiHidden="1" w:unhideWhenUsed="1"/>
     <w:lsdException w:name="Table Subtle 2" w:semiHidden="1" w:unhideWhenUsed="1"/>
     <w:lsdException w:name="Table Web 1" w:semiHidden="1" w:unhideWhenUsed="1"/>
+    <w:lsdException w:name="Table Web 2" w:semiHidden="1" w:unhideWhenUsed="1"/>
+    <w:lsdException w:name="Table Web 3" w:semiHidden="1" w:unhideWhenUsed="1"/>
     <w:lsdException w:name="Balloon Text" w:semiHidden="1" w:uiPriority="99" w:unhideWhenUsed="1"/>
     <w:lsdException w:name="Table Theme" w:semiHidden="1" w:unhideWhenUsed="1"/>
     <w:lsdException w:name="Placeholder Text" w:semiHidden="1" w:uiPriority="99"/>
@@ -10508,7 +9829,7 @@
     <w:next w:val="Normal"/>
     <w:semiHidden/>
   </w:style>
-  <w:style w:type="paragraph" w:styleId="EmailSignature">
+  <w:style w:type="paragraph" w:styleId="E-mailSignature">
     <w:name w:val="E-mail Signature"/>
     <w:basedOn w:val="Normal"/>
     <w:semiHidden/>
@@ -11476,7 +10797,7 @@
       </w:tcPr>
     </w:tblStylePr>
   </w:style>
-  <w:style w:type="table" w:styleId="TableColourful1">
+  <w:style w:type="table" w:styleId="TableColorful1">
     <w:name w:val="Table Colorful 1"/>
     <w:basedOn w:val="TableNormal"/>
     <w:semiHidden/>
@@ -11557,7 +10878,7 @@
       </w:tcPr>
     </w:tblStylePr>
   </w:style>
-  <w:style w:type="table" w:styleId="TableColourful2">
+  <w:style w:type="table" w:styleId="TableColorful2">
     <w:name w:val="Table Colorful 2"/>
     <w:basedOn w:val="TableNormal"/>
     <w:semiHidden/>
@@ -11632,7 +10953,7 @@
       </w:tcPr>
     </w:tblStylePr>
   </w:style>
-  <w:style w:type="table" w:styleId="TableColourful3">
+  <w:style w:type="table" w:styleId="TableColorful3">
     <w:name w:val="Table Colorful 3"/>
     <w:basedOn w:val="TableNormal"/>
     <w:semiHidden/>

</xml_diff>